<commit_message>
hw4 rapor update v1
</commit_message>
<xml_diff>
--- a/Homeworks/homework-4/Uyarlamalı Kontrol Kom511 Ödev 4 Mustafa Oğuz Yunus.docx
+++ b/Homeworks/homework-4/Uyarlamalı Kontrol Kom511 Ödev 4 Mustafa Oğuz Yunus.docx
@@ -1,6 +1,6 @@
 
 <file path=word/document.xml><?xml version="1.0" encoding="utf-8"?>
-<w:document xmlns:wpc="http://schemas.microsoft.com/office/word/2010/wordprocessingCanvas" xmlns:cx="http://schemas.microsoft.com/office/drawing/2014/chartex" xmlns:cx1="http://schemas.microsoft.com/office/drawing/2015/9/8/chartex" xmlns:cx2="http://schemas.microsoft.com/office/drawing/2015/10/21/chartex" xmlns:cx3="http://schemas.microsoft.com/office/drawing/2016/5/9/chartex" xmlns:cx4="http://schemas.microsoft.com/office/drawing/2016/5/10/chartex" xmlns:cx5="http://schemas.microsoft.com/office/drawing/2016/5/11/chartex" xmlns:cx6="http://schemas.microsoft.com/office/drawing/2016/5/12/chartex" xmlns:cx7="http://schemas.microsoft.com/office/drawing/2016/5/13/chartex" xmlns:cx8="http://schemas.microsoft.com/office/drawing/2016/5/14/chartex" xmlns:mc="http://schemas.openxmlformats.org/markup-compatibility/2006" xmlns:aink="http://schemas.microsoft.com/office/drawing/2016/ink" xmlns:am3d="http://schemas.microsoft.com/office/drawing/2017/model3d" xmlns:o="urn:schemas-microsoft-com:office:office" xmlns:r="http://schemas.openxmlformats.org/officeDocument/2006/relationships" xmlns:m="http://schemas.openxmlformats.org/officeDocument/2006/math" xmlns:v="urn:schemas-microsoft-com:vml" xmlns:wp14="http://schemas.microsoft.com/office/word/2010/wordprocessingDrawing" xmlns:wp="http://schemas.openxmlformats.org/drawingml/2006/wordprocessingDrawing" xmlns:w10="urn:schemas-microsoft-com:office:word" xmlns:w="http://schemas.openxmlformats.org/wordprocessingml/2006/main" xmlns:w14="http://schemas.microsoft.com/office/word/2010/wordml" xmlns:w15="http://schemas.microsoft.com/office/word/2012/wordml" xmlns:w16cex="http://schemas.microsoft.com/office/word/2018/wordml/cex" xmlns:w16cid="http://schemas.microsoft.com/office/word/2016/wordml/cid" xmlns:w16="http://schemas.microsoft.com/office/word/2018/wordml" xmlns:w16sdtdh="http://schemas.microsoft.com/office/word/2020/wordml/sdtdatahash" xmlns:w16se="http://schemas.microsoft.com/office/word/2015/wordml/symex" xmlns:wpg="http://schemas.microsoft.com/office/word/2010/wordprocessingGroup" xmlns:wpi="http://schemas.microsoft.com/office/word/2010/wordprocessingInk" xmlns:wne="http://schemas.microsoft.com/office/word/2006/wordml" xmlns:wps="http://schemas.microsoft.com/office/word/2010/wordprocessingShape" mc:Ignorable="w14 w15 w16se w16cid w16 w16cex w16sdtdh wp14">
+<w:document xmlns:wpc="http://schemas.microsoft.com/office/word/2010/wordprocessingCanvas" xmlns:cx="http://schemas.microsoft.com/office/drawing/2014/chartex" xmlns:cx1="http://schemas.microsoft.com/office/drawing/2015/9/8/chartex" xmlns:mc="http://schemas.openxmlformats.org/markup-compatibility/2006" xmlns:o="urn:schemas-microsoft-com:office:office" xmlns:r="http://schemas.openxmlformats.org/officeDocument/2006/relationships" xmlns:m="http://schemas.openxmlformats.org/officeDocument/2006/math" xmlns:v="urn:schemas-microsoft-com:vml" xmlns:wp14="http://schemas.microsoft.com/office/word/2010/wordprocessingDrawing" xmlns:wp="http://schemas.openxmlformats.org/drawingml/2006/wordprocessingDrawing" xmlns:w10="urn:schemas-microsoft-com:office:word" xmlns:w="http://schemas.openxmlformats.org/wordprocessingml/2006/main" xmlns:w14="http://schemas.microsoft.com/office/word/2010/wordml" xmlns:w15="http://schemas.microsoft.com/office/word/2012/wordml" xmlns:w16se="http://schemas.microsoft.com/office/word/2015/wordml/symex" xmlns:wpg="http://schemas.microsoft.com/office/word/2010/wordprocessingGroup" xmlns:wpi="http://schemas.microsoft.com/office/word/2010/wordprocessingInk" xmlns:wne="http://schemas.microsoft.com/office/word/2006/wordml" xmlns:wps="http://schemas.microsoft.com/office/word/2010/wordprocessingShape" mc:Ignorable="w14 w15 w16se wp14">
   <w:body>
     <w:p>
       <w:pPr>
@@ -722,7 +722,7 @@
     </w:p>
     <w:tbl>
       <w:tblPr>
-        <w:tblStyle w:val="TabloKlavuzu"/>
+        <w:tblStyle w:val="TableGrid"/>
         <w:tblW w:w="0" w:type="auto"/>
         <w:tblLook w:val="04A0" w:firstRow="1" w:lastRow="0" w:firstColumn="1" w:lastColumn="0" w:noHBand="0" w:noVBand="1"/>
       </w:tblPr>
@@ -1059,14 +1059,7 @@
                     <w:rFonts w:ascii="Cambria Math" w:eastAsiaTheme="minorEastAsia" w:hAnsi="Cambria Math" w:cs="Times New Roman"/>
                     <w:lang w:val="tr-TR"/>
                   </w:rPr>
-                  <m:t>,  B</m:t>
-                </m:r>
-                <m:r>
-                  <w:rPr>
-                    <w:rFonts w:ascii="Cambria Math" w:eastAsiaTheme="minorEastAsia" w:hAnsi="Cambria Math" w:cs="Times New Roman"/>
-                    <w:lang w:val="tr-TR"/>
-                  </w:rPr>
-                  <m:t>(</m:t>
+                  <m:t>,  B(</m:t>
                 </m:r>
                 <m:sSup>
                   <m:sSupPr>
@@ -1102,14 +1095,7 @@
                     <w:rFonts w:ascii="Cambria Math" w:eastAsiaTheme="minorEastAsia" w:hAnsi="Cambria Math" w:cs="Times New Roman"/>
                     <w:lang w:val="tr-TR"/>
                   </w:rPr>
-                  <m:t>)</m:t>
-                </m:r>
-                <m:r>
-                  <w:rPr>
-                    <w:rFonts w:ascii="Cambria Math" w:eastAsiaTheme="minorEastAsia" w:hAnsi="Cambria Math" w:cs="Times New Roman"/>
-                    <w:lang w:val="tr-TR"/>
-                  </w:rPr>
-                  <m:t>=0.5+</m:t>
+                  <m:t>)=0.5+</m:t>
                 </m:r>
                 <m:sSup>
                   <m:sSupPr>
@@ -1371,7 +1357,7 @@
     </w:p>
     <w:tbl>
       <w:tblPr>
-        <w:tblStyle w:val="TabloKlavuzu"/>
+        <w:tblStyle w:val="TableGrid"/>
         <w:tblW w:w="0" w:type="auto"/>
         <w:tblLook w:val="04A0" w:firstRow="1" w:lastRow="0" w:firstColumn="1" w:lastColumn="0" w:noHBand="0" w:noVBand="1"/>
       </w:tblPr>
@@ -1599,14 +1585,7 @@
             <w:rFonts w:ascii="Cambria Math" w:eastAsiaTheme="minorEastAsia" w:hAnsi="Cambria Math" w:cs="Times New Roman"/>
             <w:lang w:val="tr-TR"/>
           </w:rPr>
-          <m:t>1-</m:t>
-        </m:r>
-        <m:r>
-          <w:rPr>
-            <w:rFonts w:ascii="Cambria Math" w:eastAsiaTheme="minorEastAsia" w:hAnsi="Cambria Math" w:cs="Times New Roman"/>
-            <w:lang w:val="tr-TR"/>
-          </w:rPr>
-          <m:t>0.7408</m:t>
+          <m:t>1-0.7408</m:t>
         </m:r>
         <m:sSup>
           <m:sSupPr>
@@ -1648,7 +1627,7 @@
     </w:p>
     <w:tbl>
       <w:tblPr>
-        <w:tblStyle w:val="TabloKlavuzu"/>
+        <w:tblStyle w:val="TableGrid"/>
         <w:tblW w:w="0" w:type="auto"/>
         <w:tblLook w:val="04A0" w:firstRow="1" w:lastRow="0" w:firstColumn="1" w:lastColumn="0" w:noHBand="0" w:noVBand="1"/>
       </w:tblPr>
@@ -1775,14 +1754,7 @@
                             <w:rFonts w:ascii="Cambria Math" w:eastAsiaTheme="minorEastAsia" w:hAnsi="Cambria Math" w:cs="Times New Roman"/>
                             <w:lang w:val="tr-TR"/>
                           </w:rPr>
-                          <m:t>1-</m:t>
-                        </m:r>
-                        <m:r>
-                          <w:rPr>
-                            <w:rFonts w:ascii="Cambria Math" w:eastAsiaTheme="minorEastAsia" w:hAnsi="Cambria Math" w:cs="Times New Roman"/>
-                            <w:lang w:val="tr-TR"/>
-                          </w:rPr>
-                          <m:t>0.7408</m:t>
+                          <m:t>1-0.7408</m:t>
                         </m:r>
                         <m:sSup>
                           <m:sSupPr>
@@ -1831,21 +1803,7 @@
                     <w:rFonts w:ascii="Cambria Math" w:eastAsiaTheme="minorEastAsia" w:hAnsi="Cambria Math" w:cs="Times New Roman"/>
                     <w:lang w:val="tr-TR"/>
                   </w:rPr>
-                  <m:t>=</m:t>
-                </m:r>
-                <m:r>
-                  <w:rPr>
-                    <w:rFonts w:ascii="Cambria Math" w:eastAsiaTheme="minorEastAsia" w:hAnsi="Cambria Math" w:cs="Times New Roman"/>
-                    <w:lang w:val="tr-TR"/>
-                  </w:rPr>
-                  <m:t>1-1.</m:t>
-                </m:r>
-                <m:r>
-                  <w:rPr>
-                    <w:rFonts w:ascii="Cambria Math" w:eastAsiaTheme="minorEastAsia" w:hAnsi="Cambria Math" w:cs="Times New Roman"/>
-                    <w:lang w:val="tr-TR"/>
-                  </w:rPr>
-                  <m:t>4816</m:t>
+                  <m:t>=1-1.4816</m:t>
                 </m:r>
                 <m:sSup>
                   <m:sSupPr>
@@ -1881,14 +1839,7 @@
                     <w:rFonts w:ascii="Cambria Math" w:eastAsiaTheme="minorEastAsia" w:hAnsi="Cambria Math" w:cs="Times New Roman"/>
                     <w:lang w:val="tr-TR"/>
                   </w:rPr>
-                  <m:t>+0.</m:t>
-                </m:r>
-                <m:r>
-                  <w:rPr>
-                    <w:rFonts w:ascii="Cambria Math" w:eastAsiaTheme="minorEastAsia" w:hAnsi="Cambria Math" w:cs="Times New Roman"/>
-                    <w:lang w:val="tr-TR"/>
-                  </w:rPr>
-                  <m:t>5488</m:t>
+                  <m:t>+0.5488</m:t>
                 </m:r>
                 <m:sSup>
                   <m:sSupPr>
@@ -2050,7 +2001,7 @@
     </w:p>
     <w:tbl>
       <w:tblPr>
-        <w:tblStyle w:val="TabloKlavuzu"/>
+        <w:tblStyle w:val="TableGrid"/>
         <w:tblW w:w="0" w:type="auto"/>
         <w:tblLook w:val="04A0" w:firstRow="1" w:lastRow="0" w:firstColumn="1" w:lastColumn="0" w:noHBand="0" w:noVBand="1"/>
       </w:tblPr>
@@ -2642,7 +2593,7 @@
     </w:p>
     <w:tbl>
       <w:tblPr>
-        <w:tblStyle w:val="TabloKlavuzu"/>
+        <w:tblStyle w:val="TableGrid"/>
         <w:tblW w:w="0" w:type="auto"/>
         <w:tblLook w:val="04A0" w:firstRow="1" w:lastRow="0" w:firstColumn="1" w:lastColumn="0" w:noHBand="0" w:noVBand="1"/>
       </w:tblPr>
@@ -2774,14 +2725,7 @@
                     <w:rFonts w:ascii="Cambria Math" w:eastAsiaTheme="minorEastAsia" w:hAnsi="Cambria Math" w:cs="Times New Roman"/>
                     <w:lang w:val="tr-TR"/>
                   </w:rPr>
-                  <m:t>+</m:t>
-                </m:r>
-                <m:r>
-                  <w:rPr>
-                    <w:rFonts w:ascii="Cambria Math" w:eastAsiaTheme="minorEastAsia" w:hAnsi="Cambria Math" w:cs="Times New Roman"/>
-                    <w:lang w:val="tr-TR"/>
-                  </w:rPr>
-                  <m:t>B(</m:t>
+                  <m:t>+B(</m:t>
                 </m:r>
                 <m:sSup>
                   <m:sSupPr>
@@ -3074,7 +3018,7 @@
     </w:p>
     <w:tbl>
       <w:tblPr>
-        <w:tblStyle w:val="TabloKlavuzu"/>
+        <w:tblStyle w:val="TableGrid"/>
         <w:tblW w:w="0" w:type="auto"/>
         <w:tblLook w:val="04A0" w:firstRow="1" w:lastRow="0" w:firstColumn="1" w:lastColumn="0" w:noHBand="0" w:noVBand="1"/>
       </w:tblPr>
@@ -3101,14 +3045,7 @@
                     <w:rFonts w:ascii="Cambria Math" w:eastAsiaTheme="minorEastAsia" w:hAnsi="Cambria Math" w:cs="Times New Roman"/>
                     <w:lang w:val="tr-TR"/>
                   </w:rPr>
-                  <m:t>(</m:t>
-                </m:r>
-                <m:r>
-                  <w:rPr>
-                    <w:rFonts w:ascii="Cambria Math" w:eastAsiaTheme="minorEastAsia" w:hAnsi="Cambria Math" w:cs="Times New Roman"/>
-                    <w:lang w:val="tr-TR"/>
-                  </w:rPr>
-                  <m:t>1-1.7</m:t>
+                  <m:t>(1-1.7</m:t>
                 </m:r>
                 <m:sSup>
                   <m:sSupPr>
@@ -3216,21 +3153,7 @@
                     <w:rFonts w:ascii="Cambria Math" w:eastAsiaTheme="minorEastAsia" w:hAnsi="Cambria Math" w:cs="Times New Roman"/>
                     <w:lang w:val="tr-TR"/>
                   </w:rPr>
-                  <m:t>+</m:t>
-                </m:r>
-                <m:r>
-                  <w:rPr>
-                    <w:rFonts w:ascii="Cambria Math" w:eastAsiaTheme="minorEastAsia" w:hAnsi="Cambria Math" w:cs="Times New Roman"/>
-                    <w:lang w:val="tr-TR"/>
-                  </w:rPr>
-                  <m:t>(</m:t>
-                </m:r>
-                <m:r>
-                  <w:rPr>
-                    <w:rFonts w:ascii="Cambria Math" w:eastAsiaTheme="minorEastAsia" w:hAnsi="Cambria Math" w:cs="Times New Roman"/>
-                    <w:lang w:val="tr-TR"/>
-                  </w:rPr>
-                  <m:t>0.5+</m:t>
+                  <m:t>+(0.5+</m:t>
                 </m:r>
                 <m:sSup>
                   <m:sSupPr>
@@ -3367,14 +3290,7 @@
                     <w:rFonts w:ascii="Cambria Math" w:eastAsiaTheme="minorEastAsia" w:hAnsi="Cambria Math" w:cs="Times New Roman"/>
                     <w:lang w:val="tr-TR"/>
                   </w:rPr>
-                  <m:t>)</m:t>
-                </m:r>
-                <m:r>
-                  <w:rPr>
-                    <w:rFonts w:ascii="Cambria Math" w:eastAsiaTheme="minorEastAsia" w:hAnsi="Cambria Math" w:cs="Times New Roman"/>
-                    <w:lang w:val="tr-TR"/>
-                  </w:rPr>
-                  <m:t>=1-1.4816</m:t>
+                  <m:t>)=1-1.4816</m:t>
                 </m:r>
                 <m:sSup>
                   <m:sSupPr>
@@ -3576,7 +3492,7 @@
     </w:p>
     <w:tbl>
       <w:tblPr>
-        <w:tblStyle w:val="TabloKlavuzu"/>
+        <w:tblStyle w:val="TableGrid"/>
         <w:tblW w:w="0" w:type="auto"/>
         <w:tblLook w:val="04A0" w:firstRow="1" w:lastRow="0" w:firstColumn="1" w:lastColumn="0" w:noHBand="0" w:noVBand="1"/>
       </w:tblPr>
@@ -4028,7 +3944,7 @@
     </w:p>
     <w:tbl>
       <w:tblPr>
-        <w:tblStyle w:val="TabloKlavuzu"/>
+        <w:tblStyle w:val="TableGrid"/>
         <w:tblW w:w="0" w:type="auto"/>
         <w:tblLook w:val="04A0" w:firstRow="1" w:lastRow="0" w:firstColumn="1" w:lastColumn="0" w:noHBand="0" w:noVBand="1"/>
       </w:tblPr>
@@ -4147,14 +4063,7 @@
                     <w:rFonts w:ascii="Cambria Math" w:eastAsiaTheme="minorEastAsia" w:hAnsi="Cambria Math" w:cs="Times New Roman"/>
                     <w:lang w:val="tr-TR"/>
                   </w:rPr>
-                  <m:t>=0.9161</m:t>
-                </m:r>
-                <m:r>
-                  <w:rPr>
-                    <w:rFonts w:ascii="Cambria Math" w:eastAsiaTheme="minorEastAsia" w:hAnsi="Cambria Math" w:cs="Times New Roman"/>
-                    <w:lang w:val="tr-TR"/>
-                  </w:rPr>
-                  <m:t xml:space="preserve"> </m:t>
+                  <m:t xml:space="preserve">=0.9161 </m:t>
                 </m:r>
               </m:oMath>
             </m:oMathPara>
@@ -4705,14 +4614,7 @@
           <w:rFonts w:ascii="Times New Roman" w:eastAsiaTheme="minorEastAsia" w:hAnsi="Times New Roman" w:cs="Times New Roman"/>
           <w:lang w:val="tr-TR"/>
         </w:rPr>
-        <w:t xml:space="preserve">’ye oranına eşittir. </w:t>
-      </w:r>
-      <w:r>
-        <w:rPr>
-          <w:rFonts w:ascii="Times New Roman" w:eastAsiaTheme="minorEastAsia" w:hAnsi="Times New Roman" w:cs="Times New Roman"/>
-          <w:lang w:val="tr-TR"/>
-        </w:rPr>
-        <w:t xml:space="preserve">. </w:t>
+        <w:t xml:space="preserve">’ye oranına eşittir. . </w:t>
       </w:r>
       <m:oMath>
         <m:sSub>
@@ -4798,7 +4700,7 @@
     </w:p>
     <w:tbl>
       <w:tblPr>
-        <w:tblStyle w:val="TabloKlavuzu"/>
+        <w:tblStyle w:val="TableGrid"/>
         <w:tblW w:w="0" w:type="auto"/>
         <w:tblLook w:val="04A0" w:firstRow="1" w:lastRow="0" w:firstColumn="1" w:lastColumn="0" w:noHBand="0" w:noVBand="1"/>
       </w:tblPr>
@@ -5519,9 +5421,257 @@
           <w:szCs w:val="28"/>
           <w:lang w:val="tr-TR"/>
         </w:rPr>
-        <w:t>b</w:t>
-      </w:r>
-      <w:r>
+        <w:t>b)</w:t>
+      </w:r>
+    </w:p>
+    <w:p>
+      <w:pPr>
+        <w:rPr>
+          <w:rFonts w:ascii="Times New Roman" w:hAnsi="Times New Roman" w:cs="Times New Roman"/>
+          <w:sz w:val="24"/>
+          <w:szCs w:val="24"/>
+          <w:lang w:val="tr-TR"/>
+        </w:rPr>
+      </w:pPr>
+    </w:p>
+    <w:p>
+      <w:pPr>
+        <w:rPr>
+          <w:rFonts w:ascii="Times New Roman" w:hAnsi="Times New Roman" w:cs="Times New Roman"/>
+          <w:sz w:val="24"/>
+          <w:szCs w:val="24"/>
+          <w:lang w:val="tr-TR"/>
+        </w:rPr>
+      </w:pPr>
+    </w:p>
+    <w:p>
+      <w:pPr>
+        <w:rPr>
+          <w:rFonts w:ascii="Times New Roman" w:hAnsi="Times New Roman" w:cs="Times New Roman"/>
+          <w:sz w:val="24"/>
+          <w:szCs w:val="24"/>
+          <w:lang w:val="tr-TR"/>
+        </w:rPr>
+      </w:pPr>
+    </w:p>
+    <w:p>
+      <w:pPr>
+        <w:rPr>
+          <w:rFonts w:ascii="Times New Roman" w:hAnsi="Times New Roman" w:cs="Times New Roman"/>
+          <w:sz w:val="24"/>
+          <w:szCs w:val="24"/>
+          <w:lang w:val="tr-TR"/>
+        </w:rPr>
+      </w:pPr>
+    </w:p>
+    <w:p>
+      <w:pPr>
+        <w:rPr>
+          <w:rFonts w:ascii="Times New Roman" w:hAnsi="Times New Roman" w:cs="Times New Roman"/>
+          <w:sz w:val="24"/>
+          <w:szCs w:val="24"/>
+          <w:lang w:val="tr-TR"/>
+        </w:rPr>
+      </w:pPr>
+    </w:p>
+    <w:p>
+      <w:pPr>
+        <w:rPr>
+          <w:rFonts w:ascii="Times New Roman" w:hAnsi="Times New Roman" w:cs="Times New Roman"/>
+          <w:sz w:val="24"/>
+          <w:szCs w:val="24"/>
+          <w:lang w:val="tr-TR"/>
+        </w:rPr>
+      </w:pPr>
+    </w:p>
+    <w:p>
+      <w:pPr>
+        <w:rPr>
+          <w:rFonts w:ascii="Times New Roman" w:hAnsi="Times New Roman" w:cs="Times New Roman"/>
+          <w:sz w:val="24"/>
+          <w:szCs w:val="24"/>
+          <w:lang w:val="tr-TR"/>
+        </w:rPr>
+      </w:pPr>
+    </w:p>
+    <w:p>
+      <w:pPr>
+        <w:rPr>
+          <w:rFonts w:ascii="Times New Roman" w:hAnsi="Times New Roman" w:cs="Times New Roman"/>
+          <w:sz w:val="24"/>
+          <w:szCs w:val="24"/>
+          <w:lang w:val="tr-TR"/>
+        </w:rPr>
+      </w:pPr>
+    </w:p>
+    <w:p>
+      <w:pPr>
+        <w:rPr>
+          <w:rFonts w:ascii="Times New Roman" w:hAnsi="Times New Roman" w:cs="Times New Roman"/>
+          <w:sz w:val="24"/>
+          <w:szCs w:val="24"/>
+          <w:lang w:val="tr-TR"/>
+        </w:rPr>
+      </w:pPr>
+    </w:p>
+    <w:p>
+      <w:pPr>
+        <w:rPr>
+          <w:rFonts w:ascii="Times New Roman" w:hAnsi="Times New Roman" w:cs="Times New Roman"/>
+          <w:sz w:val="24"/>
+          <w:szCs w:val="24"/>
+          <w:lang w:val="tr-TR"/>
+        </w:rPr>
+      </w:pPr>
+    </w:p>
+    <w:p>
+      <w:pPr>
+        <w:rPr>
+          <w:rFonts w:ascii="Times New Roman" w:hAnsi="Times New Roman" w:cs="Times New Roman"/>
+          <w:sz w:val="24"/>
+          <w:szCs w:val="24"/>
+          <w:lang w:val="tr-TR"/>
+        </w:rPr>
+      </w:pPr>
+    </w:p>
+    <w:p>
+      <w:pPr>
+        <w:rPr>
+          <w:rFonts w:ascii="Times New Roman" w:hAnsi="Times New Roman" w:cs="Times New Roman"/>
+          <w:sz w:val="24"/>
+          <w:szCs w:val="24"/>
+          <w:lang w:val="tr-TR"/>
+        </w:rPr>
+      </w:pPr>
+    </w:p>
+    <w:p>
+      <w:pPr>
+        <w:rPr>
+          <w:rFonts w:ascii="Times New Roman" w:hAnsi="Times New Roman" w:cs="Times New Roman"/>
+          <w:sz w:val="24"/>
+          <w:szCs w:val="24"/>
+          <w:lang w:val="tr-TR"/>
+        </w:rPr>
+      </w:pPr>
+    </w:p>
+    <w:p>
+      <w:pPr>
+        <w:rPr>
+          <w:rFonts w:ascii="Times New Roman" w:hAnsi="Times New Roman" w:cs="Times New Roman"/>
+          <w:sz w:val="24"/>
+          <w:szCs w:val="24"/>
+          <w:lang w:val="tr-TR"/>
+        </w:rPr>
+      </w:pPr>
+    </w:p>
+    <w:p>
+      <w:pPr>
+        <w:rPr>
+          <w:rFonts w:ascii="Times New Roman" w:hAnsi="Times New Roman" w:cs="Times New Roman"/>
+          <w:sz w:val="24"/>
+          <w:szCs w:val="24"/>
+          <w:lang w:val="tr-TR"/>
+        </w:rPr>
+      </w:pPr>
+    </w:p>
+    <w:p>
+      <w:pPr>
+        <w:rPr>
+          <w:rFonts w:ascii="Times New Roman" w:hAnsi="Times New Roman" w:cs="Times New Roman"/>
+          <w:b/>
+          <w:bCs/>
+          <w:sz w:val="24"/>
+          <w:szCs w:val="24"/>
+          <w:lang w:val="tr-TR"/>
+        </w:rPr>
+      </w:pPr>
+    </w:p>
+    <w:p>
+      <w:pPr>
+        <w:rPr>
+          <w:rFonts w:ascii="Times New Roman" w:hAnsi="Times New Roman" w:cs="Times New Roman"/>
+          <w:b/>
+          <w:bCs/>
+          <w:sz w:val="24"/>
+          <w:szCs w:val="24"/>
+          <w:lang w:val="tr-TR"/>
+        </w:rPr>
+      </w:pPr>
+    </w:p>
+    <w:p>
+      <w:pPr>
+        <w:rPr>
+          <w:rFonts w:ascii="Times New Roman" w:hAnsi="Times New Roman" w:cs="Times New Roman"/>
+          <w:b/>
+          <w:bCs/>
+          <w:sz w:val="24"/>
+          <w:szCs w:val="24"/>
+          <w:lang w:val="tr-TR"/>
+        </w:rPr>
+      </w:pPr>
+    </w:p>
+    <w:p>
+      <w:pPr>
+        <w:rPr>
+          <w:rFonts w:ascii="Times New Roman" w:hAnsi="Times New Roman" w:cs="Times New Roman"/>
+          <w:b/>
+          <w:bCs/>
+          <w:sz w:val="24"/>
+          <w:szCs w:val="24"/>
+          <w:lang w:val="tr-TR"/>
+        </w:rPr>
+      </w:pPr>
+    </w:p>
+    <w:p>
+      <w:pPr>
+        <w:rPr>
+          <w:rFonts w:ascii="Times New Roman" w:hAnsi="Times New Roman" w:cs="Times New Roman"/>
+          <w:b/>
+          <w:bCs/>
+          <w:sz w:val="24"/>
+          <w:szCs w:val="24"/>
+          <w:lang w:val="tr-TR"/>
+        </w:rPr>
+      </w:pPr>
+    </w:p>
+    <w:p>
+      <w:pPr>
+        <w:rPr>
+          <w:rFonts w:ascii="Times New Roman" w:hAnsi="Times New Roman" w:cs="Times New Roman"/>
+          <w:b/>
+          <w:bCs/>
+          <w:sz w:val="24"/>
+          <w:szCs w:val="24"/>
+          <w:lang w:val="tr-TR"/>
+        </w:rPr>
+      </w:pPr>
+    </w:p>
+    <w:p>
+      <w:pPr>
+        <w:rPr>
+          <w:rFonts w:ascii="Times New Roman" w:hAnsi="Times New Roman" w:cs="Times New Roman"/>
+          <w:b/>
+          <w:bCs/>
+          <w:sz w:val="24"/>
+          <w:szCs w:val="24"/>
+          <w:lang w:val="tr-TR"/>
+        </w:rPr>
+      </w:pPr>
+    </w:p>
+    <w:p>
+      <w:pPr>
+        <w:rPr>
+          <w:rFonts w:ascii="Times New Roman" w:hAnsi="Times New Roman" w:cs="Times New Roman"/>
+          <w:b/>
+          <w:bCs/>
+          <w:sz w:val="24"/>
+          <w:szCs w:val="24"/>
+          <w:lang w:val="tr-TR"/>
+        </w:rPr>
+      </w:pPr>
+    </w:p>
+    <w:p>
+      <w:pPr>
         <w:rPr>
           <w:rFonts w:ascii="Times New Roman" w:hAnsi="Times New Roman" w:cs="Times New Roman"/>
           <w:b/>
@@ -5529,257 +5679,8 @@
           <w:szCs w:val="28"/>
           <w:lang w:val="tr-TR"/>
         </w:rPr>
-        <w:t>)</w:t>
-      </w:r>
-    </w:p>
-    <w:p>
-      <w:pPr>
-        <w:rPr>
-          <w:rFonts w:ascii="Times New Roman" w:hAnsi="Times New Roman" w:cs="Times New Roman"/>
-          <w:sz w:val="24"/>
-          <w:szCs w:val="24"/>
-          <w:lang w:val="tr-TR"/>
-        </w:rPr>
-      </w:pPr>
-    </w:p>
-    <w:p>
-      <w:pPr>
-        <w:rPr>
-          <w:rFonts w:ascii="Times New Roman" w:hAnsi="Times New Roman" w:cs="Times New Roman"/>
-          <w:sz w:val="24"/>
-          <w:szCs w:val="24"/>
-          <w:lang w:val="tr-TR"/>
-        </w:rPr>
-      </w:pPr>
-    </w:p>
-    <w:p>
-      <w:pPr>
-        <w:rPr>
-          <w:rFonts w:ascii="Times New Roman" w:hAnsi="Times New Roman" w:cs="Times New Roman"/>
-          <w:sz w:val="24"/>
-          <w:szCs w:val="24"/>
-          <w:lang w:val="tr-TR"/>
-        </w:rPr>
-      </w:pPr>
-    </w:p>
-    <w:p>
-      <w:pPr>
-        <w:rPr>
-          <w:rFonts w:ascii="Times New Roman" w:hAnsi="Times New Roman" w:cs="Times New Roman"/>
-          <w:sz w:val="24"/>
-          <w:szCs w:val="24"/>
-          <w:lang w:val="tr-TR"/>
-        </w:rPr>
-      </w:pPr>
-    </w:p>
-    <w:p>
-      <w:pPr>
-        <w:rPr>
-          <w:rFonts w:ascii="Times New Roman" w:hAnsi="Times New Roman" w:cs="Times New Roman"/>
-          <w:sz w:val="24"/>
-          <w:szCs w:val="24"/>
-          <w:lang w:val="tr-TR"/>
-        </w:rPr>
-      </w:pPr>
-    </w:p>
-    <w:p>
-      <w:pPr>
-        <w:rPr>
-          <w:rFonts w:ascii="Times New Roman" w:hAnsi="Times New Roman" w:cs="Times New Roman"/>
-          <w:sz w:val="24"/>
-          <w:szCs w:val="24"/>
-          <w:lang w:val="tr-TR"/>
-        </w:rPr>
-      </w:pPr>
-    </w:p>
-    <w:p>
-      <w:pPr>
-        <w:rPr>
-          <w:rFonts w:ascii="Times New Roman" w:hAnsi="Times New Roman" w:cs="Times New Roman"/>
-          <w:sz w:val="24"/>
-          <w:szCs w:val="24"/>
-          <w:lang w:val="tr-TR"/>
-        </w:rPr>
-      </w:pPr>
-    </w:p>
-    <w:p>
-      <w:pPr>
-        <w:rPr>
-          <w:rFonts w:ascii="Times New Roman" w:hAnsi="Times New Roman" w:cs="Times New Roman"/>
-          <w:sz w:val="24"/>
-          <w:szCs w:val="24"/>
-          <w:lang w:val="tr-TR"/>
-        </w:rPr>
-      </w:pPr>
-    </w:p>
-    <w:p>
-      <w:pPr>
-        <w:rPr>
-          <w:rFonts w:ascii="Times New Roman" w:hAnsi="Times New Roman" w:cs="Times New Roman"/>
-          <w:sz w:val="24"/>
-          <w:szCs w:val="24"/>
-          <w:lang w:val="tr-TR"/>
-        </w:rPr>
-      </w:pPr>
-    </w:p>
-    <w:p>
-      <w:pPr>
-        <w:rPr>
-          <w:rFonts w:ascii="Times New Roman" w:hAnsi="Times New Roman" w:cs="Times New Roman"/>
-          <w:sz w:val="24"/>
-          <w:szCs w:val="24"/>
-          <w:lang w:val="tr-TR"/>
-        </w:rPr>
-      </w:pPr>
-    </w:p>
-    <w:p>
-      <w:pPr>
-        <w:rPr>
-          <w:rFonts w:ascii="Times New Roman" w:hAnsi="Times New Roman" w:cs="Times New Roman"/>
-          <w:sz w:val="24"/>
-          <w:szCs w:val="24"/>
-          <w:lang w:val="tr-TR"/>
-        </w:rPr>
-      </w:pPr>
-    </w:p>
-    <w:p>
-      <w:pPr>
-        <w:rPr>
-          <w:rFonts w:ascii="Times New Roman" w:hAnsi="Times New Roman" w:cs="Times New Roman"/>
-          <w:sz w:val="24"/>
-          <w:szCs w:val="24"/>
-          <w:lang w:val="tr-TR"/>
-        </w:rPr>
-      </w:pPr>
-    </w:p>
-    <w:p>
-      <w:pPr>
-        <w:rPr>
-          <w:rFonts w:ascii="Times New Roman" w:hAnsi="Times New Roman" w:cs="Times New Roman"/>
-          <w:sz w:val="24"/>
-          <w:szCs w:val="24"/>
-          <w:lang w:val="tr-TR"/>
-        </w:rPr>
-      </w:pPr>
-    </w:p>
-    <w:p>
-      <w:pPr>
-        <w:rPr>
-          <w:rFonts w:ascii="Times New Roman" w:hAnsi="Times New Roman" w:cs="Times New Roman"/>
-          <w:sz w:val="24"/>
-          <w:szCs w:val="24"/>
-          <w:lang w:val="tr-TR"/>
-        </w:rPr>
-      </w:pPr>
-    </w:p>
-    <w:p>
-      <w:pPr>
-        <w:rPr>
-          <w:rFonts w:ascii="Times New Roman" w:hAnsi="Times New Roman" w:cs="Times New Roman"/>
-          <w:sz w:val="24"/>
-          <w:szCs w:val="24"/>
-          <w:lang w:val="tr-TR"/>
-        </w:rPr>
-      </w:pPr>
-    </w:p>
-    <w:p>
-      <w:pPr>
-        <w:rPr>
-          <w:rFonts w:ascii="Times New Roman" w:hAnsi="Times New Roman" w:cs="Times New Roman"/>
-          <w:b/>
-          <w:bCs/>
-          <w:sz w:val="24"/>
-          <w:szCs w:val="24"/>
-          <w:lang w:val="tr-TR"/>
-        </w:rPr>
-      </w:pPr>
-    </w:p>
-    <w:p>
-      <w:pPr>
-        <w:rPr>
-          <w:rFonts w:ascii="Times New Roman" w:hAnsi="Times New Roman" w:cs="Times New Roman"/>
-          <w:b/>
-          <w:bCs/>
-          <w:sz w:val="24"/>
-          <w:szCs w:val="24"/>
-          <w:lang w:val="tr-TR"/>
-        </w:rPr>
-      </w:pPr>
-    </w:p>
-    <w:p>
-      <w:pPr>
-        <w:rPr>
-          <w:rFonts w:ascii="Times New Roman" w:hAnsi="Times New Roman" w:cs="Times New Roman"/>
-          <w:b/>
-          <w:bCs/>
-          <w:sz w:val="24"/>
-          <w:szCs w:val="24"/>
-          <w:lang w:val="tr-TR"/>
-        </w:rPr>
-      </w:pPr>
-    </w:p>
-    <w:p>
-      <w:pPr>
-        <w:rPr>
-          <w:rFonts w:ascii="Times New Roman" w:hAnsi="Times New Roman" w:cs="Times New Roman"/>
-          <w:b/>
-          <w:bCs/>
-          <w:sz w:val="24"/>
-          <w:szCs w:val="24"/>
-          <w:lang w:val="tr-TR"/>
-        </w:rPr>
-      </w:pPr>
-    </w:p>
-    <w:p>
-      <w:pPr>
-        <w:rPr>
-          <w:rFonts w:ascii="Times New Roman" w:hAnsi="Times New Roman" w:cs="Times New Roman"/>
-          <w:b/>
-          <w:bCs/>
-          <w:sz w:val="24"/>
-          <w:szCs w:val="24"/>
-          <w:lang w:val="tr-TR"/>
-        </w:rPr>
-      </w:pPr>
-    </w:p>
-    <w:p>
-      <w:pPr>
-        <w:rPr>
-          <w:rFonts w:ascii="Times New Roman" w:hAnsi="Times New Roman" w:cs="Times New Roman"/>
-          <w:b/>
-          <w:bCs/>
-          <w:sz w:val="24"/>
-          <w:szCs w:val="24"/>
-          <w:lang w:val="tr-TR"/>
-        </w:rPr>
-      </w:pPr>
-    </w:p>
-    <w:p>
-      <w:pPr>
-        <w:rPr>
-          <w:rFonts w:ascii="Times New Roman" w:hAnsi="Times New Roman" w:cs="Times New Roman"/>
-          <w:b/>
-          <w:bCs/>
-          <w:sz w:val="24"/>
-          <w:szCs w:val="24"/>
-          <w:lang w:val="tr-TR"/>
-        </w:rPr>
-      </w:pPr>
-    </w:p>
-    <w:p>
-      <w:pPr>
-        <w:rPr>
-          <w:rFonts w:ascii="Times New Roman" w:hAnsi="Times New Roman" w:cs="Times New Roman"/>
-          <w:b/>
-          <w:bCs/>
-          <w:sz w:val="24"/>
-          <w:szCs w:val="24"/>
-          <w:lang w:val="tr-TR"/>
-        </w:rPr>
-      </w:pPr>
-    </w:p>
-    <w:p>
-      <w:pPr>
+      </w:pPr>
+      <w:r>
         <w:rPr>
           <w:rFonts w:ascii="Times New Roman" w:hAnsi="Times New Roman" w:cs="Times New Roman"/>
           <w:b/>
@@ -5787,27 +5688,8 @@
           <w:szCs w:val="28"/>
           <w:lang w:val="tr-TR"/>
         </w:rPr>
-      </w:pPr>
-      <w:r>
-        <w:rPr>
-          <w:rFonts w:ascii="Times New Roman" w:hAnsi="Times New Roman" w:cs="Times New Roman"/>
-          <w:b/>
-          <w:sz w:val="32"/>
-          <w:szCs w:val="28"/>
-          <w:lang w:val="tr-TR"/>
-        </w:rPr>
         <w:lastRenderedPageBreak/>
-        <w:t>c</w:t>
-      </w:r>
-      <w:r>
-        <w:rPr>
-          <w:rFonts w:ascii="Times New Roman" w:hAnsi="Times New Roman" w:cs="Times New Roman"/>
-          <w:b/>
-          <w:sz w:val="32"/>
-          <w:szCs w:val="28"/>
-          <w:lang w:val="tr-TR"/>
-        </w:rPr>
-        <w:t>)</w:t>
+        <w:t>c)</w:t>
       </w:r>
     </w:p>
     <w:p>
@@ -5849,7 +5731,7 @@
     </w:p>
     <w:tbl>
       <w:tblPr>
-        <w:tblStyle w:val="TabloKlavuzu"/>
+        <w:tblStyle w:val="TableGrid"/>
         <w:tblW w:w="0" w:type="auto"/>
         <w:tblLook w:val="04A0" w:firstRow="1" w:lastRow="0" w:firstColumn="1" w:lastColumn="0" w:noHBand="0" w:noVBand="1"/>
       </w:tblPr>
@@ -6412,14 +6294,7 @@
                     <w:rFonts w:ascii="Cambria Math" w:eastAsiaTheme="minorEastAsia" w:hAnsi="Cambria Math" w:cs="Times New Roman"/>
                     <w:lang w:val="tr-TR"/>
                   </w:rPr>
-                  <m:t>=</m:t>
-                </m:r>
-                <m:r>
-                  <w:rPr>
-                    <w:rFonts w:ascii="Cambria Math" w:eastAsiaTheme="minorEastAsia" w:hAnsi="Cambria Math" w:cs="Times New Roman"/>
-                    <w:lang w:val="tr-TR"/>
-                  </w:rPr>
-                  <m:t>1-</m:t>
+                  <m:t>=1-</m:t>
                 </m:r>
                 <m:sSup>
                   <m:sSupPr>
@@ -7181,7 +7056,7 @@
     </w:p>
     <w:tbl>
       <w:tblPr>
-        <w:tblStyle w:val="TabloKlavuzu"/>
+        <w:tblStyle w:val="TableGrid"/>
         <w:tblW w:w="0" w:type="auto"/>
         <w:tblLook w:val="04A0" w:firstRow="1" w:lastRow="0" w:firstColumn="1" w:lastColumn="0" w:noHBand="0" w:noVBand="1"/>
       </w:tblPr>
@@ -8005,14 +7880,7 @@
                     <w:rFonts w:ascii="Cambria Math" w:eastAsiaTheme="minorEastAsia" w:hAnsi="Cambria Math" w:cs="Times New Roman"/>
                     <w:lang w:val="tr-TR"/>
                   </w:rPr>
-                  <m:t>=</m:t>
-                </m:r>
-                <m:r>
-                  <w:rPr>
-                    <w:rFonts w:ascii="Cambria Math" w:eastAsiaTheme="minorEastAsia" w:hAnsi="Cambria Math" w:cs="Times New Roman"/>
-                    <w:lang w:val="tr-TR"/>
-                  </w:rPr>
-                  <m:t>u</m:t>
+                  <m:t>=u</m:t>
                 </m:r>
                 <m:d>
                   <m:dPr>
@@ -8156,14 +8024,7 @@
                         <w:rFonts w:ascii="Cambria Math" w:eastAsiaTheme="minorEastAsia" w:hAnsi="Cambria Math" w:cs="Times New Roman"/>
                         <w:lang w:val="tr-TR"/>
                       </w:rPr>
-                      <m:t>t</m:t>
-                    </m:r>
-                    <m:r>
-                      <w:rPr>
-                        <w:rFonts w:ascii="Cambria Math" w:eastAsiaTheme="minorEastAsia" w:hAnsi="Cambria Math" w:cs="Times New Roman"/>
-                        <w:lang w:val="tr-TR"/>
-                      </w:rPr>
-                      <m:t>-1</m:t>
+                      <m:t>t-1</m:t>
                     </m:r>
                   </m:e>
                 </m:d>
@@ -8271,21 +8132,7 @@
                     <w:rFonts w:ascii="Cambria Math" w:eastAsiaTheme="minorEastAsia" w:hAnsi="Cambria Math" w:cs="Times New Roman"/>
                     <w:lang w:val="tr-TR"/>
                   </w:rPr>
-                  <m:t>y(t</m:t>
-                </m:r>
-                <m:r>
-                  <w:rPr>
-                    <w:rFonts w:ascii="Cambria Math" w:eastAsiaTheme="minorEastAsia" w:hAnsi="Cambria Math" w:cs="Times New Roman"/>
-                    <w:lang w:val="tr-TR"/>
-                  </w:rPr>
-                  <m:t>-1</m:t>
-                </m:r>
-                <m:r>
-                  <w:rPr>
-                    <w:rFonts w:ascii="Cambria Math" w:eastAsiaTheme="minorEastAsia" w:hAnsi="Cambria Math" w:cs="Times New Roman"/>
-                    <w:lang w:val="tr-TR"/>
-                  </w:rPr>
-                  <m:t>)</m:t>
+                  <m:t>y(t-1)</m:t>
                 </m:r>
               </m:oMath>
             </m:oMathPara>
@@ -8625,7 +8472,7 @@
     </w:p>
     <w:p>
       <w:pPr>
-        <w:pStyle w:val="ListeParagraf"/>
+        <w:pStyle w:val="ListParagraph"/>
         <w:numPr>
           <w:ilvl w:val="0"/>
           <w:numId w:val="3"/>
@@ -8643,7 +8490,61 @@
           <w:sz w:val="24"/>
           <w:szCs w:val="24"/>
         </w:rPr>
-        <w:t xml:space="preserve">K. J. Astrom (Karl Johan, ), Bjorn Wittenmark, </w:t>
+        <w:t xml:space="preserve">K. J. </w:t>
+      </w:r>
+      <w:proofErr w:type="spellStart"/>
+      <w:r>
+        <w:rPr>
+          <w:rFonts w:ascii="Times New Roman" w:hAnsi="Times New Roman" w:cs="Times New Roman"/>
+          <w:sz w:val="24"/>
+          <w:szCs w:val="24"/>
+        </w:rPr>
+        <w:t>Astrom</w:t>
+      </w:r>
+      <w:proofErr w:type="spellEnd"/>
+      <w:r>
+        <w:rPr>
+          <w:rFonts w:ascii="Times New Roman" w:hAnsi="Times New Roman" w:cs="Times New Roman"/>
+          <w:sz w:val="24"/>
+          <w:szCs w:val="24"/>
+        </w:rPr>
+        <w:t xml:space="preserve"> (Karl Johan</w:t>
+      </w:r>
+      <w:proofErr w:type="gramStart"/>
+      <w:r>
+        <w:rPr>
+          <w:rFonts w:ascii="Times New Roman" w:hAnsi="Times New Roman" w:cs="Times New Roman"/>
+          <w:sz w:val="24"/>
+          <w:szCs w:val="24"/>
+        </w:rPr>
+        <w:t>, )</w:t>
+      </w:r>
+      <w:proofErr w:type="gramEnd"/>
+      <w:r>
+        <w:rPr>
+          <w:rFonts w:ascii="Times New Roman" w:hAnsi="Times New Roman" w:cs="Times New Roman"/>
+          <w:sz w:val="24"/>
+          <w:szCs w:val="24"/>
+        </w:rPr>
+        <w:t xml:space="preserve">, Bjorn </w:t>
+      </w:r>
+      <w:proofErr w:type="spellStart"/>
+      <w:r>
+        <w:rPr>
+          <w:rFonts w:ascii="Times New Roman" w:hAnsi="Times New Roman" w:cs="Times New Roman"/>
+          <w:sz w:val="24"/>
+          <w:szCs w:val="24"/>
+        </w:rPr>
+        <w:t>Wittenmark</w:t>
+      </w:r>
+      <w:proofErr w:type="spellEnd"/>
+      <w:r>
+        <w:rPr>
+          <w:rFonts w:ascii="Times New Roman" w:hAnsi="Times New Roman" w:cs="Times New Roman"/>
+          <w:sz w:val="24"/>
+          <w:szCs w:val="24"/>
+        </w:rPr>
+        <w:t xml:space="preserve">, </w:t>
       </w:r>
       <w:r>
         <w:rPr>
@@ -8666,7 +8567,7 @@
     </w:p>
     <w:p>
       <w:pPr>
-        <w:pStyle w:val="ListeParagraf"/>
+        <w:pStyle w:val="ListParagraph"/>
         <w:numPr>
           <w:ilvl w:val="0"/>
           <w:numId w:val="3"/>
@@ -8749,7 +8650,7 @@
     </w:p>
     <w:p>
       <w:pPr>
-        <w:pStyle w:val="ResimYazs"/>
+        <w:pStyle w:val="Caption"/>
         <w:rPr>
           <w:lang w:val="tr-TR"/>
         </w:rPr>
@@ -8782,6 +8683,7 @@
     </w:p>
     <w:p>
       <w:pPr>
+        <w:spacing w:line="259" w:lineRule="auto"/>
         <w:rPr>
           <w:rFonts w:ascii="Times New Roman" w:hAnsi="Times New Roman" w:cs="Times New Roman"/>
           <w:bCs/>
@@ -8789,6 +8691,2584 @@
           <w:lang w:val="tr-TR"/>
         </w:rPr>
       </w:pPr>
+      <w:r>
+        <w:rPr>
+          <w:rFonts w:ascii="Times New Roman" w:hAnsi="Times New Roman" w:cs="Times New Roman"/>
+          <w:bCs/>
+          <w:sz w:val="24"/>
+          <w:lang w:val="tr-TR"/>
+        </w:rPr>
+        <w:br w:type="page"/>
+      </w:r>
+    </w:p>
+    <w:p>
+      <w:pPr>
+        <w:rPr>
+          <w:rFonts w:ascii="Times New Roman" w:hAnsi="Times New Roman" w:cs="Times New Roman"/>
+          <w:b/>
+          <w:bCs/>
+          <w:sz w:val="24"/>
+          <w:lang w:val="tr-TR"/>
+        </w:rPr>
+      </w:pPr>
+      <w:r>
+        <w:rPr>
+          <w:rFonts w:ascii="Times New Roman" w:hAnsi="Times New Roman" w:cs="Times New Roman"/>
+          <w:b/>
+          <w:bCs/>
+          <w:sz w:val="24"/>
+          <w:lang w:val="tr-TR"/>
+        </w:rPr>
+        <w:lastRenderedPageBreak/>
+        <w:t>Görseller</w:t>
+      </w:r>
+    </w:p>
+    <w:p>
+      <w:pPr>
+        <w:jc w:val="center"/>
+        <w:rPr>
+          <w:rFonts w:ascii="Times New Roman" w:hAnsi="Times New Roman" w:cs="Times New Roman"/>
+          <w:bCs/>
+          <w:sz w:val="24"/>
+          <w:lang w:val="tr-TR"/>
+        </w:rPr>
+      </w:pPr>
+      <w:r>
+        <w:rPr>
+          <w:rFonts w:ascii="Times New Roman" w:hAnsi="Times New Roman" w:cs="Times New Roman"/>
+          <w:bCs/>
+          <w:sz w:val="24"/>
+          <w:lang w:val="tr-TR"/>
+        </w:rPr>
+        <w:drawing>
+          <wp:inline distT="0" distB="0" distL="0" distR="0" wp14:anchorId="23D82FA8" wp14:editId="74D85708">
+            <wp:extent cx="3338074" cy="3240000"/>
+            <wp:effectExtent l="19050" t="19050" r="15240" b="17780"/>
+            <wp:docPr id="5" name="Picture 5"/>
+            <wp:cNvGraphicFramePr>
+              <a:graphicFrameLocks xmlns:a="http://schemas.openxmlformats.org/drawingml/2006/main" noChangeAspect="1"/>
+            </wp:cNvGraphicFramePr>
+            <a:graphic xmlns:a="http://schemas.openxmlformats.org/drawingml/2006/main">
+              <a:graphicData uri="http://schemas.openxmlformats.org/drawingml/2006/picture">
+                <pic:pic xmlns:pic="http://schemas.openxmlformats.org/drawingml/2006/picture">
+                  <pic:nvPicPr>
+                    <pic:cNvPr id="1" name=""/>
+                    <pic:cNvPicPr/>
+                  </pic:nvPicPr>
+                  <pic:blipFill>
+                    <a:blip r:embed="rId7"/>
+                    <a:stretch>
+                      <a:fillRect/>
+                    </a:stretch>
+                  </pic:blipFill>
+                  <pic:spPr>
+                    <a:xfrm>
+                      <a:off x="0" y="0"/>
+                      <a:ext cx="3338074" cy="3240000"/>
+                    </a:xfrm>
+                    <a:prstGeom prst="rect">
+                      <a:avLst/>
+                    </a:prstGeom>
+                    <a:ln>
+                      <a:solidFill>
+                        <a:schemeClr val="tx1"/>
+                      </a:solidFill>
+                    </a:ln>
+                  </pic:spPr>
+                </pic:pic>
+              </a:graphicData>
+            </a:graphic>
+          </wp:inline>
+        </w:drawing>
+      </w:r>
+    </w:p>
+    <w:p>
+      <w:pPr>
+        <w:jc w:val="center"/>
+        <w:rPr>
+          <w:rFonts w:ascii="Times New Roman" w:eastAsiaTheme="minorEastAsia" w:hAnsi="Times New Roman" w:cs="Times New Roman"/>
+          <w:bCs/>
+          <w:sz w:val="24"/>
+          <w:lang w:val="tr-TR"/>
+        </w:rPr>
+      </w:pPr>
+      <w:r>
+        <w:rPr>
+          <w:rFonts w:ascii="Times New Roman" w:hAnsi="Times New Roman" w:cs="Times New Roman"/>
+          <w:bCs/>
+          <w:sz w:val="24"/>
+          <w:lang w:val="tr-TR"/>
+        </w:rPr>
+        <w:t>İntegralsiz kontrolcü cevabı.</w:t>
+      </w:r>
+      <w:r>
+        <w:rPr>
+          <w:rFonts w:ascii="Times New Roman" w:hAnsi="Times New Roman" w:cs="Times New Roman"/>
+          <w:bCs/>
+          <w:sz w:val="24"/>
+          <w:lang w:val="tr-TR"/>
+        </w:rPr>
+        <w:br/>
+      </w:r>
+      <m:oMathPara>
+        <m:oMath>
+          <m:sSub>
+            <m:sSubPr>
+              <m:ctrlPr>
+                <w:rPr>
+                  <w:rFonts w:ascii="Cambria Math" w:hAnsi="Cambria Math" w:cs="Times New Roman"/>
+                  <w:bCs/>
+                  <w:i/>
+                  <w:sz w:val="24"/>
+                  <w:lang w:val="tr-TR"/>
+                </w:rPr>
+              </m:ctrlPr>
+            </m:sSubPr>
+            <m:e>
+              <m:acc>
+                <m:accPr>
+                  <m:ctrlPr>
+                    <w:rPr>
+                      <w:rFonts w:ascii="Cambria Math" w:hAnsi="Cambria Math" w:cs="Times New Roman"/>
+                      <w:bCs/>
+                      <w:i/>
+                      <w:sz w:val="24"/>
+                      <w:lang w:val="tr-TR"/>
+                    </w:rPr>
+                  </m:ctrlPr>
+                </m:accPr>
+                <m:e>
+                  <m:r>
+                    <w:rPr>
+                      <w:rFonts w:ascii="Cambria Math" w:hAnsi="Cambria Math" w:cs="Times New Roman"/>
+                      <w:sz w:val="24"/>
+                      <w:lang w:val="tr-TR"/>
+                    </w:rPr>
+                    <m:t>θ</m:t>
+                  </m:r>
+                </m:e>
+              </m:acc>
+            </m:e>
+            <m:sub>
+              <m:r>
+                <w:rPr>
+                  <w:rFonts w:ascii="Cambria Math" w:hAnsi="Cambria Math" w:cs="Times New Roman"/>
+                  <w:sz w:val="24"/>
+                  <w:lang w:val="tr-TR"/>
+                </w:rPr>
+                <m:t>0</m:t>
+              </m:r>
+            </m:sub>
+          </m:sSub>
+          <m:r>
+            <w:rPr>
+              <w:rFonts w:ascii="Cambria Math" w:hAnsi="Cambria Math" w:cs="Times New Roman"/>
+              <w:sz w:val="24"/>
+              <w:lang w:val="tr-TR"/>
+            </w:rPr>
+            <m:t>=</m:t>
+          </m:r>
+          <m:d>
+            <m:dPr>
+              <m:begChr m:val="["/>
+              <m:endChr m:val="]"/>
+              <m:ctrlPr>
+                <w:rPr>
+                  <w:rFonts w:ascii="Cambria Math" w:hAnsi="Cambria Math" w:cs="Times New Roman"/>
+                  <w:bCs/>
+                  <w:i/>
+                  <w:sz w:val="24"/>
+                  <w:lang w:val="tr-TR"/>
+                </w:rPr>
+              </m:ctrlPr>
+            </m:dPr>
+            <m:e>
+              <m:r>
+                <w:rPr>
+                  <w:rFonts w:ascii="Cambria Math" w:hAnsi="Cambria Math" w:cs="Times New Roman"/>
+                  <w:sz w:val="24"/>
+                  <w:lang w:val="tr-TR"/>
+                </w:rPr>
+                <m:t>0.5 0.6 0.7 0.8</m:t>
+              </m:r>
+            </m:e>
+          </m:d>
+          <m:r>
+            <w:rPr>
+              <w:rFonts w:ascii="Cambria Math" w:hAnsi="Cambria Math" w:cs="Times New Roman"/>
+              <w:sz w:val="24"/>
+              <w:lang w:val="tr-TR"/>
+            </w:rPr>
+            <m:t xml:space="preserve">,  </m:t>
+          </m:r>
+          <m:sSub>
+            <m:sSubPr>
+              <m:ctrlPr>
+                <w:rPr>
+                  <w:rFonts w:ascii="Cambria Math" w:hAnsi="Cambria Math" w:cs="Times New Roman"/>
+                  <w:bCs/>
+                  <w:i/>
+                  <w:sz w:val="24"/>
+                  <w:lang w:val="tr-TR"/>
+                </w:rPr>
+              </m:ctrlPr>
+            </m:sSubPr>
+            <m:e>
+              <m:r>
+                <w:rPr>
+                  <w:rFonts w:ascii="Cambria Math" w:hAnsi="Cambria Math" w:cs="Times New Roman"/>
+                  <w:sz w:val="24"/>
+                  <w:lang w:val="tr-TR"/>
+                </w:rPr>
+                <m:t>P</m:t>
+              </m:r>
+            </m:e>
+            <m:sub>
+              <m:r>
+                <w:rPr>
+                  <w:rFonts w:ascii="Cambria Math" w:hAnsi="Cambria Math" w:cs="Times New Roman"/>
+                  <w:sz w:val="24"/>
+                  <w:lang w:val="tr-TR"/>
+                </w:rPr>
+                <m:t>0</m:t>
+              </m:r>
+            </m:sub>
+          </m:sSub>
+          <m:r>
+            <w:rPr>
+              <w:rFonts w:ascii="Cambria Math" w:hAnsi="Cambria Math" w:cs="Times New Roman"/>
+              <w:sz w:val="24"/>
+              <w:lang w:val="tr-TR"/>
+            </w:rPr>
+            <m:t>=1000I,  λ=1</m:t>
+          </m:r>
+        </m:oMath>
+      </m:oMathPara>
+    </w:p>
+    <w:p>
+      <w:pPr>
+        <w:jc w:val="center"/>
+        <w:rPr>
+          <w:rFonts w:ascii="Times New Roman" w:hAnsi="Times New Roman" w:cs="Times New Roman"/>
+          <w:bCs/>
+          <w:sz w:val="24"/>
+          <w:lang w:val="tr-TR"/>
+        </w:rPr>
+      </w:pPr>
+    </w:p>
+    <w:p>
+      <w:pPr>
+        <w:jc w:val="center"/>
+        <w:rPr>
+          <w:rFonts w:ascii="Times New Roman" w:hAnsi="Times New Roman" w:cs="Times New Roman"/>
+          <w:bCs/>
+          <w:sz w:val="24"/>
+          <w:lang w:val="tr-TR"/>
+        </w:rPr>
+      </w:pPr>
+      <w:r>
+        <w:rPr>
+          <w:rFonts w:ascii="Times New Roman" w:hAnsi="Times New Roman" w:cs="Times New Roman"/>
+          <w:bCs/>
+          <w:sz w:val="24"/>
+          <w:lang w:val="tr-TR"/>
+        </w:rPr>
+        <w:drawing>
+          <wp:inline distT="0" distB="0" distL="0" distR="0" wp14:anchorId="0C08DE71" wp14:editId="7B409942">
+            <wp:extent cx="3338075" cy="3240000"/>
+            <wp:effectExtent l="19050" t="19050" r="15240" b="17780"/>
+            <wp:docPr id="6" name="Picture 6"/>
+            <wp:cNvGraphicFramePr>
+              <a:graphicFrameLocks xmlns:a="http://schemas.openxmlformats.org/drawingml/2006/main" noChangeAspect="1"/>
+            </wp:cNvGraphicFramePr>
+            <a:graphic xmlns:a="http://schemas.openxmlformats.org/drawingml/2006/main">
+              <a:graphicData uri="http://schemas.openxmlformats.org/drawingml/2006/picture">
+                <pic:pic xmlns:pic="http://schemas.openxmlformats.org/drawingml/2006/picture">
+                  <pic:nvPicPr>
+                    <pic:cNvPr id="1" name=""/>
+                    <pic:cNvPicPr/>
+                  </pic:nvPicPr>
+                  <pic:blipFill>
+                    <a:blip r:embed="rId8"/>
+                    <a:stretch>
+                      <a:fillRect/>
+                    </a:stretch>
+                  </pic:blipFill>
+                  <pic:spPr>
+                    <a:xfrm>
+                      <a:off x="0" y="0"/>
+                      <a:ext cx="3338075" cy="3240000"/>
+                    </a:xfrm>
+                    <a:prstGeom prst="rect">
+                      <a:avLst/>
+                    </a:prstGeom>
+                    <a:ln>
+                      <a:solidFill>
+                        <a:schemeClr val="tx1"/>
+                      </a:solidFill>
+                    </a:ln>
+                  </pic:spPr>
+                </pic:pic>
+              </a:graphicData>
+            </a:graphic>
+          </wp:inline>
+        </w:drawing>
+      </w:r>
+      <w:r>
+        <w:rPr>
+          <w:rFonts w:ascii="Times New Roman" w:hAnsi="Times New Roman" w:cs="Times New Roman"/>
+          <w:bCs/>
+          <w:sz w:val="24"/>
+          <w:lang w:val="tr-TR"/>
+        </w:rPr>
+        <w:br/>
+        <w:t>İntegral etkili kontrolcü cevabı.</w:t>
+      </w:r>
+      <w:r>
+        <w:rPr>
+          <w:rFonts w:ascii="Times New Roman" w:hAnsi="Times New Roman" w:cs="Times New Roman"/>
+          <w:bCs/>
+          <w:sz w:val="24"/>
+          <w:lang w:val="tr-TR"/>
+        </w:rPr>
+        <w:br/>
+      </w:r>
+      <m:oMathPara>
+        <m:oMath>
+          <m:sSub>
+            <m:sSubPr>
+              <m:ctrlPr>
+                <w:rPr>
+                  <w:rFonts w:ascii="Cambria Math" w:hAnsi="Cambria Math" w:cs="Times New Roman"/>
+                  <w:bCs/>
+                  <w:i/>
+                  <w:sz w:val="24"/>
+                  <w:lang w:val="tr-TR"/>
+                </w:rPr>
+              </m:ctrlPr>
+            </m:sSubPr>
+            <m:e>
+              <m:acc>
+                <m:accPr>
+                  <m:ctrlPr>
+                    <w:rPr>
+                      <w:rFonts w:ascii="Cambria Math" w:hAnsi="Cambria Math" w:cs="Times New Roman"/>
+                      <w:bCs/>
+                      <w:i/>
+                      <w:sz w:val="24"/>
+                      <w:lang w:val="tr-TR"/>
+                    </w:rPr>
+                  </m:ctrlPr>
+                </m:accPr>
+                <m:e>
+                  <m:r>
+                    <w:rPr>
+                      <w:rFonts w:ascii="Cambria Math" w:hAnsi="Cambria Math" w:cs="Times New Roman"/>
+                      <w:sz w:val="24"/>
+                      <w:lang w:val="tr-TR"/>
+                    </w:rPr>
+                    <m:t>θ</m:t>
+                  </m:r>
+                </m:e>
+              </m:acc>
+            </m:e>
+            <m:sub>
+              <m:r>
+                <w:rPr>
+                  <w:rFonts w:ascii="Cambria Math" w:hAnsi="Cambria Math" w:cs="Times New Roman"/>
+                  <w:sz w:val="24"/>
+                  <w:lang w:val="tr-TR"/>
+                </w:rPr>
+                <m:t>0</m:t>
+              </m:r>
+            </m:sub>
+          </m:sSub>
+          <m:r>
+            <w:rPr>
+              <w:rFonts w:ascii="Cambria Math" w:hAnsi="Cambria Math" w:cs="Times New Roman"/>
+              <w:sz w:val="24"/>
+              <w:lang w:val="tr-TR"/>
+            </w:rPr>
+            <m:t>=</m:t>
+          </m:r>
+          <m:d>
+            <m:dPr>
+              <m:begChr m:val="["/>
+              <m:endChr m:val="]"/>
+              <m:ctrlPr>
+                <w:rPr>
+                  <w:rFonts w:ascii="Cambria Math" w:hAnsi="Cambria Math" w:cs="Times New Roman"/>
+                  <w:bCs/>
+                  <w:i/>
+                  <w:sz w:val="24"/>
+                  <w:lang w:val="tr-TR"/>
+                </w:rPr>
+              </m:ctrlPr>
+            </m:dPr>
+            <m:e>
+              <m:r>
+                <w:rPr>
+                  <w:rFonts w:ascii="Cambria Math" w:hAnsi="Cambria Math" w:cs="Times New Roman"/>
+                  <w:sz w:val="24"/>
+                  <w:lang w:val="tr-TR"/>
+                </w:rPr>
+                <m:t>0.5 0.6 0.7 0.8</m:t>
+              </m:r>
+            </m:e>
+          </m:d>
+          <m:r>
+            <w:rPr>
+              <w:rFonts w:ascii="Cambria Math" w:hAnsi="Cambria Math" w:cs="Times New Roman"/>
+              <w:sz w:val="24"/>
+              <w:lang w:val="tr-TR"/>
+            </w:rPr>
+            <m:t xml:space="preserve">,  </m:t>
+          </m:r>
+          <m:sSub>
+            <m:sSubPr>
+              <m:ctrlPr>
+                <w:rPr>
+                  <w:rFonts w:ascii="Cambria Math" w:hAnsi="Cambria Math" w:cs="Times New Roman"/>
+                  <w:bCs/>
+                  <w:i/>
+                  <w:sz w:val="24"/>
+                  <w:lang w:val="tr-TR"/>
+                </w:rPr>
+              </m:ctrlPr>
+            </m:sSubPr>
+            <m:e>
+              <m:r>
+                <w:rPr>
+                  <w:rFonts w:ascii="Cambria Math" w:hAnsi="Cambria Math" w:cs="Times New Roman"/>
+                  <w:sz w:val="24"/>
+                  <w:lang w:val="tr-TR"/>
+                </w:rPr>
+                <m:t>P</m:t>
+              </m:r>
+            </m:e>
+            <m:sub>
+              <m:r>
+                <w:rPr>
+                  <w:rFonts w:ascii="Cambria Math" w:hAnsi="Cambria Math" w:cs="Times New Roman"/>
+                  <w:sz w:val="24"/>
+                  <w:lang w:val="tr-TR"/>
+                </w:rPr>
+                <m:t>0</m:t>
+              </m:r>
+            </m:sub>
+          </m:sSub>
+          <m:r>
+            <w:rPr>
+              <w:rFonts w:ascii="Cambria Math" w:hAnsi="Cambria Math" w:cs="Times New Roman"/>
+              <w:sz w:val="24"/>
+              <w:lang w:val="tr-TR"/>
+            </w:rPr>
+            <m:t>=1000I,  λ=1</m:t>
+          </m:r>
+        </m:oMath>
+      </m:oMathPara>
+    </w:p>
+    <w:p>
+      <w:pPr>
+        <w:jc w:val="center"/>
+        <w:rPr>
+          <w:rFonts w:ascii="Times New Roman" w:eastAsiaTheme="minorEastAsia" w:hAnsi="Times New Roman" w:cs="Times New Roman"/>
+          <w:bCs/>
+          <w:sz w:val="24"/>
+          <w:lang w:val="tr-TR"/>
+        </w:rPr>
+      </w:pPr>
+      <w:r>
+        <w:rPr>
+          <w:rFonts w:ascii="Times New Roman" w:hAnsi="Times New Roman" w:cs="Times New Roman"/>
+          <w:bCs/>
+          <w:sz w:val="24"/>
+          <w:lang w:val="tr-TR"/>
+        </w:rPr>
+        <w:lastRenderedPageBreak/>
+        <w:drawing>
+          <wp:inline distT="0" distB="0" distL="0" distR="0" wp14:anchorId="69995B9D" wp14:editId="605B34E2">
+            <wp:extent cx="3338074" cy="3240000"/>
+            <wp:effectExtent l="19050" t="19050" r="15240" b="17780"/>
+            <wp:docPr id="7" name="Picture 7"/>
+            <wp:cNvGraphicFramePr>
+              <a:graphicFrameLocks xmlns:a="http://schemas.openxmlformats.org/drawingml/2006/main" noChangeAspect="1"/>
+            </wp:cNvGraphicFramePr>
+            <a:graphic xmlns:a="http://schemas.openxmlformats.org/drawingml/2006/main">
+              <a:graphicData uri="http://schemas.openxmlformats.org/drawingml/2006/picture">
+                <pic:pic xmlns:pic="http://schemas.openxmlformats.org/drawingml/2006/picture">
+                  <pic:nvPicPr>
+                    <pic:cNvPr id="1" name=""/>
+                    <pic:cNvPicPr/>
+                  </pic:nvPicPr>
+                  <pic:blipFill>
+                    <a:blip r:embed="rId9"/>
+                    <a:stretch>
+                      <a:fillRect/>
+                    </a:stretch>
+                  </pic:blipFill>
+                  <pic:spPr>
+                    <a:xfrm>
+                      <a:off x="0" y="0"/>
+                      <a:ext cx="3338074" cy="3240000"/>
+                    </a:xfrm>
+                    <a:prstGeom prst="rect">
+                      <a:avLst/>
+                    </a:prstGeom>
+                    <a:ln>
+                      <a:solidFill>
+                        <a:schemeClr val="tx1"/>
+                      </a:solidFill>
+                    </a:ln>
+                  </pic:spPr>
+                </pic:pic>
+              </a:graphicData>
+            </a:graphic>
+          </wp:inline>
+        </w:drawing>
+      </w:r>
+      <w:r>
+        <w:rPr>
+          <w:rFonts w:ascii="Times New Roman" w:hAnsi="Times New Roman" w:cs="Times New Roman"/>
+          <w:bCs/>
+          <w:sz w:val="24"/>
+          <w:lang w:val="tr-TR"/>
+        </w:rPr>
+        <w:br/>
+        <w:t xml:space="preserve">RLS ile sistem parametrelerinin </w:t>
+      </w:r>
+      <w:r>
+        <w:rPr>
+          <w:rFonts w:ascii="Times New Roman" w:hAnsi="Times New Roman" w:cs="Times New Roman"/>
+          <w:bCs/>
+          <w:sz w:val="24"/>
+          <w:lang w:val="tr-TR"/>
+        </w:rPr>
+        <w:t>kestirimi</w:t>
+      </w:r>
+      <w:r>
+        <w:rPr>
+          <w:rFonts w:ascii="Times New Roman" w:hAnsi="Times New Roman" w:cs="Times New Roman"/>
+          <w:bCs/>
+          <w:sz w:val="24"/>
+          <w:lang w:val="tr-TR"/>
+        </w:rPr>
+        <w:t xml:space="preserve"> .</w:t>
+      </w:r>
+      <w:r>
+        <w:rPr>
+          <w:rFonts w:ascii="Times New Roman" w:hAnsi="Times New Roman" w:cs="Times New Roman"/>
+          <w:bCs/>
+          <w:sz w:val="24"/>
+          <w:lang w:val="tr-TR"/>
+        </w:rPr>
+        <w:br/>
+      </w:r>
+      <m:oMathPara>
+        <m:oMath>
+          <m:sSub>
+            <m:sSubPr>
+              <m:ctrlPr>
+                <w:rPr>
+                  <w:rFonts w:ascii="Cambria Math" w:hAnsi="Cambria Math" w:cs="Times New Roman"/>
+                  <w:bCs/>
+                  <w:i/>
+                  <w:sz w:val="24"/>
+                  <w:lang w:val="tr-TR"/>
+                </w:rPr>
+              </m:ctrlPr>
+            </m:sSubPr>
+            <m:e>
+              <m:acc>
+                <m:accPr>
+                  <m:ctrlPr>
+                    <w:rPr>
+                      <w:rFonts w:ascii="Cambria Math" w:hAnsi="Cambria Math" w:cs="Times New Roman"/>
+                      <w:bCs/>
+                      <w:i/>
+                      <w:sz w:val="24"/>
+                      <w:lang w:val="tr-TR"/>
+                    </w:rPr>
+                  </m:ctrlPr>
+                </m:accPr>
+                <m:e>
+                  <m:r>
+                    <w:rPr>
+                      <w:rFonts w:ascii="Cambria Math" w:hAnsi="Cambria Math" w:cs="Times New Roman"/>
+                      <w:sz w:val="24"/>
+                      <w:lang w:val="tr-TR"/>
+                    </w:rPr>
+                    <m:t>θ</m:t>
+                  </m:r>
+                </m:e>
+              </m:acc>
+            </m:e>
+            <m:sub>
+              <m:r>
+                <w:rPr>
+                  <w:rFonts w:ascii="Cambria Math" w:hAnsi="Cambria Math" w:cs="Times New Roman"/>
+                  <w:sz w:val="24"/>
+                  <w:lang w:val="tr-TR"/>
+                </w:rPr>
+                <m:t>0</m:t>
+              </m:r>
+            </m:sub>
+          </m:sSub>
+          <m:r>
+            <w:rPr>
+              <w:rFonts w:ascii="Cambria Math" w:hAnsi="Cambria Math" w:cs="Times New Roman"/>
+              <w:sz w:val="24"/>
+              <w:lang w:val="tr-TR"/>
+            </w:rPr>
+            <m:t>=</m:t>
+          </m:r>
+          <m:d>
+            <m:dPr>
+              <m:begChr m:val="["/>
+              <m:endChr m:val="]"/>
+              <m:ctrlPr>
+                <w:rPr>
+                  <w:rFonts w:ascii="Cambria Math" w:hAnsi="Cambria Math" w:cs="Times New Roman"/>
+                  <w:bCs/>
+                  <w:i/>
+                  <w:sz w:val="24"/>
+                  <w:lang w:val="tr-TR"/>
+                </w:rPr>
+              </m:ctrlPr>
+            </m:dPr>
+            <m:e>
+              <m:r>
+                <w:rPr>
+                  <w:rFonts w:ascii="Cambria Math" w:hAnsi="Cambria Math" w:cs="Times New Roman"/>
+                  <w:sz w:val="24"/>
+                  <w:lang w:val="tr-TR"/>
+                </w:rPr>
+                <m:t>0.5 0.6 0.7 0.8</m:t>
+              </m:r>
+            </m:e>
+          </m:d>
+          <m:r>
+            <w:rPr>
+              <w:rFonts w:ascii="Cambria Math" w:hAnsi="Cambria Math" w:cs="Times New Roman"/>
+              <w:sz w:val="24"/>
+              <w:lang w:val="tr-TR"/>
+            </w:rPr>
+            <m:t xml:space="preserve">,  </m:t>
+          </m:r>
+          <m:sSub>
+            <m:sSubPr>
+              <m:ctrlPr>
+                <w:rPr>
+                  <w:rFonts w:ascii="Cambria Math" w:hAnsi="Cambria Math" w:cs="Times New Roman"/>
+                  <w:bCs/>
+                  <w:i/>
+                  <w:sz w:val="24"/>
+                  <w:lang w:val="tr-TR"/>
+                </w:rPr>
+              </m:ctrlPr>
+            </m:sSubPr>
+            <m:e>
+              <m:r>
+                <w:rPr>
+                  <w:rFonts w:ascii="Cambria Math" w:hAnsi="Cambria Math" w:cs="Times New Roman"/>
+                  <w:sz w:val="24"/>
+                  <w:lang w:val="tr-TR"/>
+                </w:rPr>
+                <m:t>P</m:t>
+              </m:r>
+            </m:e>
+            <m:sub>
+              <m:r>
+                <w:rPr>
+                  <w:rFonts w:ascii="Cambria Math" w:hAnsi="Cambria Math" w:cs="Times New Roman"/>
+                  <w:sz w:val="24"/>
+                  <w:lang w:val="tr-TR"/>
+                </w:rPr>
+                <m:t>0</m:t>
+              </m:r>
+            </m:sub>
+          </m:sSub>
+          <m:r>
+            <w:rPr>
+              <w:rFonts w:ascii="Cambria Math" w:hAnsi="Cambria Math" w:cs="Times New Roman"/>
+              <w:sz w:val="24"/>
+              <w:lang w:val="tr-TR"/>
+            </w:rPr>
+            <m:t>=1000I,  λ=1</m:t>
+          </m:r>
+        </m:oMath>
+      </m:oMathPara>
+    </w:p>
+    <w:p>
+      <w:pPr>
+        <w:jc w:val="center"/>
+        <w:rPr>
+          <w:rFonts w:ascii="Times New Roman" w:eastAsiaTheme="minorEastAsia" w:hAnsi="Times New Roman" w:cs="Times New Roman"/>
+          <w:bCs/>
+          <w:sz w:val="24"/>
+          <w:lang w:val="tr-TR"/>
+        </w:rPr>
+      </w:pPr>
+    </w:p>
+    <w:p>
+      <w:pPr>
+        <w:spacing w:line="259" w:lineRule="auto"/>
+        <w:jc w:val="center"/>
+        <w:rPr>
+          <w:rFonts w:ascii="Times New Roman" w:eastAsiaTheme="minorEastAsia" w:hAnsi="Times New Roman" w:cs="Times New Roman"/>
+          <w:b/>
+          <w:bCs/>
+          <w:sz w:val="24"/>
+          <w:lang w:val="tr-TR"/>
+        </w:rPr>
+      </w:pPr>
+      <w:r>
+        <w:rPr>
+          <w:rFonts w:ascii="Times New Roman" w:eastAsiaTheme="minorEastAsia" w:hAnsi="Times New Roman" w:cs="Times New Roman"/>
+          <w:bCs/>
+          <w:sz w:val="24"/>
+          <w:lang w:val="tr-TR"/>
+        </w:rPr>
+        <w:drawing>
+          <wp:inline distT="0" distB="0" distL="0" distR="0" wp14:anchorId="50FEE911" wp14:editId="5D67A291">
+            <wp:extent cx="3338074" cy="3240000"/>
+            <wp:effectExtent l="19050" t="19050" r="15240" b="17780"/>
+            <wp:docPr id="24" name="Picture 24"/>
+            <wp:cNvGraphicFramePr>
+              <a:graphicFrameLocks xmlns:a="http://schemas.openxmlformats.org/drawingml/2006/main" noChangeAspect="1"/>
+            </wp:cNvGraphicFramePr>
+            <a:graphic xmlns:a="http://schemas.openxmlformats.org/drawingml/2006/main">
+              <a:graphicData uri="http://schemas.openxmlformats.org/drawingml/2006/picture">
+                <pic:pic xmlns:pic="http://schemas.openxmlformats.org/drawingml/2006/picture">
+                  <pic:nvPicPr>
+                    <pic:cNvPr id="1" name=""/>
+                    <pic:cNvPicPr/>
+                  </pic:nvPicPr>
+                  <pic:blipFill>
+                    <a:blip r:embed="rId10"/>
+                    <a:stretch>
+                      <a:fillRect/>
+                    </a:stretch>
+                  </pic:blipFill>
+                  <pic:spPr>
+                    <a:xfrm>
+                      <a:off x="0" y="0"/>
+                      <a:ext cx="3338074" cy="3240000"/>
+                    </a:xfrm>
+                    <a:prstGeom prst="rect">
+                      <a:avLst/>
+                    </a:prstGeom>
+                    <a:ln>
+                      <a:solidFill>
+                        <a:schemeClr val="tx1"/>
+                      </a:solidFill>
+                    </a:ln>
+                  </pic:spPr>
+                </pic:pic>
+              </a:graphicData>
+            </a:graphic>
+          </wp:inline>
+        </w:drawing>
+      </w:r>
+      <w:r>
+        <w:rPr>
+          <w:rFonts w:ascii="Times New Roman" w:eastAsiaTheme="minorEastAsia" w:hAnsi="Times New Roman" w:cs="Times New Roman"/>
+          <w:bCs/>
+          <w:sz w:val="24"/>
+          <w:lang w:val="tr-TR"/>
+        </w:rPr>
+        <w:br/>
+      </w:r>
+      <w:r>
+        <w:rPr>
+          <w:rFonts w:ascii="Times New Roman" w:hAnsi="Times New Roman" w:cs="Times New Roman"/>
+          <w:bCs/>
+          <w:sz w:val="24"/>
+          <w:lang w:val="tr-TR"/>
+        </w:rPr>
+        <w:t>RLS ile sistem parametrelerinin kestirimi .</w:t>
+      </w:r>
+      <w:r>
+        <w:rPr>
+          <w:rFonts w:ascii="Times New Roman" w:hAnsi="Times New Roman" w:cs="Times New Roman"/>
+          <w:bCs/>
+          <w:sz w:val="24"/>
+          <w:lang w:val="tr-TR"/>
+        </w:rPr>
+        <w:br/>
+      </w:r>
+      <m:oMathPara>
+        <m:oMath>
+          <m:sSub>
+            <m:sSubPr>
+              <m:ctrlPr>
+                <w:rPr>
+                  <w:rFonts w:ascii="Cambria Math" w:hAnsi="Cambria Math" w:cs="Times New Roman"/>
+                  <w:bCs/>
+                  <w:i/>
+                  <w:sz w:val="24"/>
+                  <w:lang w:val="tr-TR"/>
+                </w:rPr>
+              </m:ctrlPr>
+            </m:sSubPr>
+            <m:e>
+              <m:acc>
+                <m:accPr>
+                  <m:ctrlPr>
+                    <w:rPr>
+                      <w:rFonts w:ascii="Cambria Math" w:hAnsi="Cambria Math" w:cs="Times New Roman"/>
+                      <w:bCs/>
+                      <w:i/>
+                      <w:sz w:val="24"/>
+                      <w:lang w:val="tr-TR"/>
+                    </w:rPr>
+                  </m:ctrlPr>
+                </m:accPr>
+                <m:e>
+                  <m:r>
+                    <w:rPr>
+                      <w:rFonts w:ascii="Cambria Math" w:hAnsi="Cambria Math" w:cs="Times New Roman"/>
+                      <w:sz w:val="24"/>
+                      <w:lang w:val="tr-TR"/>
+                    </w:rPr>
+                    <m:t>θ</m:t>
+                  </m:r>
+                </m:e>
+              </m:acc>
+            </m:e>
+            <m:sub>
+              <m:r>
+                <w:rPr>
+                  <w:rFonts w:ascii="Cambria Math" w:hAnsi="Cambria Math" w:cs="Times New Roman"/>
+                  <w:sz w:val="24"/>
+                  <w:lang w:val="tr-TR"/>
+                </w:rPr>
+                <m:t>0</m:t>
+              </m:r>
+            </m:sub>
+          </m:sSub>
+          <m:r>
+            <w:rPr>
+              <w:rFonts w:ascii="Cambria Math" w:hAnsi="Cambria Math" w:cs="Times New Roman"/>
+              <w:sz w:val="24"/>
+              <w:lang w:val="tr-TR"/>
+            </w:rPr>
+            <m:t>=</m:t>
+          </m:r>
+          <m:d>
+            <m:dPr>
+              <m:begChr m:val="["/>
+              <m:endChr m:val="]"/>
+              <m:ctrlPr>
+                <w:rPr>
+                  <w:rFonts w:ascii="Cambria Math" w:hAnsi="Cambria Math" w:cs="Times New Roman"/>
+                  <w:bCs/>
+                  <w:i/>
+                  <w:sz w:val="24"/>
+                  <w:lang w:val="tr-TR"/>
+                </w:rPr>
+              </m:ctrlPr>
+            </m:dPr>
+            <m:e>
+              <m:r>
+                <w:rPr>
+                  <w:rFonts w:ascii="Cambria Math" w:hAnsi="Cambria Math" w:cs="Times New Roman"/>
+                  <w:sz w:val="24"/>
+                  <w:lang w:val="tr-TR"/>
+                </w:rPr>
+                <m:t>0.5 0.6 0.7 0.8</m:t>
+              </m:r>
+            </m:e>
+          </m:d>
+          <m:r>
+            <w:rPr>
+              <w:rFonts w:ascii="Cambria Math" w:hAnsi="Cambria Math" w:cs="Times New Roman"/>
+              <w:sz w:val="24"/>
+              <w:lang w:val="tr-TR"/>
+            </w:rPr>
+            <m:t xml:space="preserve">,  </m:t>
+          </m:r>
+          <m:sSub>
+            <m:sSubPr>
+              <m:ctrlPr>
+                <w:rPr>
+                  <w:rFonts w:ascii="Cambria Math" w:hAnsi="Cambria Math" w:cs="Times New Roman"/>
+                  <w:bCs/>
+                  <w:i/>
+                  <w:sz w:val="24"/>
+                  <w:lang w:val="tr-TR"/>
+                </w:rPr>
+              </m:ctrlPr>
+            </m:sSubPr>
+            <m:e>
+              <m:r>
+                <w:rPr>
+                  <w:rFonts w:ascii="Cambria Math" w:hAnsi="Cambria Math" w:cs="Times New Roman"/>
+                  <w:sz w:val="24"/>
+                  <w:lang w:val="tr-TR"/>
+                </w:rPr>
+                <m:t>P</m:t>
+              </m:r>
+            </m:e>
+            <m:sub>
+              <m:r>
+                <w:rPr>
+                  <w:rFonts w:ascii="Cambria Math" w:hAnsi="Cambria Math" w:cs="Times New Roman"/>
+                  <w:sz w:val="24"/>
+                  <w:lang w:val="tr-TR"/>
+                </w:rPr>
+                <m:t>0</m:t>
+              </m:r>
+            </m:sub>
+          </m:sSub>
+          <m:r>
+            <w:rPr>
+              <w:rFonts w:ascii="Cambria Math" w:hAnsi="Cambria Math" w:cs="Times New Roman"/>
+              <w:sz w:val="24"/>
+              <w:lang w:val="tr-TR"/>
+            </w:rPr>
+            <m:t xml:space="preserve">=1000I,  </m:t>
+          </m:r>
+          <m:r>
+            <m:rPr>
+              <m:sty m:val="bi"/>
+            </m:rPr>
+            <w:rPr>
+              <w:rFonts w:ascii="Cambria Math" w:hAnsi="Cambria Math" w:cs="Times New Roman"/>
+              <w:sz w:val="24"/>
+              <w:lang w:val="tr-TR"/>
+            </w:rPr>
+            <m:t>λ=0.9</m:t>
+          </m:r>
+        </m:oMath>
+      </m:oMathPara>
+    </w:p>
+    <w:p>
+      <w:pPr>
+        <w:spacing w:line="259" w:lineRule="auto"/>
+        <w:jc w:val="center"/>
+        <w:rPr>
+          <w:rFonts w:ascii="Times New Roman" w:eastAsiaTheme="minorEastAsia" w:hAnsi="Times New Roman" w:cs="Times New Roman"/>
+          <w:bCs/>
+          <w:sz w:val="24"/>
+          <w:lang w:val="tr-TR"/>
+        </w:rPr>
+      </w:pPr>
+      <w:r>
+        <w:rPr>
+          <w:rFonts w:ascii="Times New Roman" w:eastAsiaTheme="minorEastAsia" w:hAnsi="Times New Roman" w:cs="Times New Roman"/>
+          <w:bCs/>
+          <w:sz w:val="24"/>
+          <w:lang w:val="tr-TR"/>
+        </w:rPr>
+        <w:t>Unut</w:t>
+      </w:r>
+      <w:r>
+        <w:rPr>
+          <w:rFonts w:ascii="Times New Roman" w:eastAsiaTheme="minorEastAsia" w:hAnsi="Times New Roman" w:cs="Times New Roman"/>
+          <w:bCs/>
+          <w:sz w:val="24"/>
+          <w:lang w:val="tr-TR"/>
+        </w:rPr>
+        <w:t>ma faktörünü azaltmanın parametre kestirim hızını bir miktar arttırdığı gözlenmiştir.</w:t>
+      </w:r>
+    </w:p>
+    <w:p>
+      <w:pPr>
+        <w:jc w:val="center"/>
+        <w:rPr>
+          <w:rFonts w:ascii="Times New Roman" w:eastAsiaTheme="minorEastAsia" w:hAnsi="Times New Roman" w:cs="Times New Roman"/>
+          <w:bCs/>
+          <w:sz w:val="24"/>
+          <w:lang w:val="tr-TR"/>
+        </w:rPr>
+      </w:pPr>
+      <w:r>
+        <w:rPr>
+          <w:rFonts w:ascii="Times New Roman" w:hAnsi="Times New Roman" w:cs="Times New Roman"/>
+          <w:bCs/>
+          <w:sz w:val="24"/>
+          <w:lang w:val="tr-TR"/>
+        </w:rPr>
+        <w:lastRenderedPageBreak/>
+        <w:drawing>
+          <wp:inline distT="0" distB="0" distL="0" distR="0" wp14:anchorId="6A265877" wp14:editId="31672267">
+            <wp:extent cx="3338074" cy="3240000"/>
+            <wp:effectExtent l="19050" t="19050" r="15240" b="17780"/>
+            <wp:docPr id="8" name="Picture 8"/>
+            <wp:cNvGraphicFramePr>
+              <a:graphicFrameLocks xmlns:a="http://schemas.openxmlformats.org/drawingml/2006/main" noChangeAspect="1"/>
+            </wp:cNvGraphicFramePr>
+            <a:graphic xmlns:a="http://schemas.openxmlformats.org/drawingml/2006/main">
+              <a:graphicData uri="http://schemas.openxmlformats.org/drawingml/2006/picture">
+                <pic:pic xmlns:pic="http://schemas.openxmlformats.org/drawingml/2006/picture">
+                  <pic:nvPicPr>
+                    <pic:cNvPr id="1" name=""/>
+                    <pic:cNvPicPr/>
+                  </pic:nvPicPr>
+                  <pic:blipFill>
+                    <a:blip r:embed="rId11"/>
+                    <a:stretch>
+                      <a:fillRect/>
+                    </a:stretch>
+                  </pic:blipFill>
+                  <pic:spPr>
+                    <a:xfrm>
+                      <a:off x="0" y="0"/>
+                      <a:ext cx="3338074" cy="3240000"/>
+                    </a:xfrm>
+                    <a:prstGeom prst="rect">
+                      <a:avLst/>
+                    </a:prstGeom>
+                    <a:ln>
+                      <a:solidFill>
+                        <a:schemeClr val="tx1"/>
+                      </a:solidFill>
+                    </a:ln>
+                  </pic:spPr>
+                </pic:pic>
+              </a:graphicData>
+            </a:graphic>
+          </wp:inline>
+        </w:drawing>
+      </w:r>
+      <w:r>
+        <w:rPr>
+          <w:rFonts w:ascii="Times New Roman" w:hAnsi="Times New Roman" w:cs="Times New Roman"/>
+          <w:bCs/>
+          <w:sz w:val="24"/>
+          <w:lang w:val="tr-TR"/>
+        </w:rPr>
+        <w:br/>
+      </w:r>
+      <w:r>
+        <w:rPr>
+          <w:rFonts w:ascii="Times New Roman" w:hAnsi="Times New Roman" w:cs="Times New Roman"/>
+          <w:bCs/>
+          <w:sz w:val="24"/>
+          <w:lang w:val="tr-TR"/>
+        </w:rPr>
+        <w:t>İntegralsiz kontrolcü cevabı.</w:t>
+      </w:r>
+      <w:r>
+        <w:rPr>
+          <w:rFonts w:ascii="Times New Roman" w:hAnsi="Times New Roman" w:cs="Times New Roman"/>
+          <w:bCs/>
+          <w:sz w:val="24"/>
+          <w:lang w:val="tr-TR"/>
+        </w:rPr>
+        <w:br/>
+      </w:r>
+      <m:oMathPara>
+        <m:oMath>
+          <m:sSub>
+            <m:sSubPr>
+              <m:ctrlPr>
+                <w:rPr>
+                  <w:rFonts w:ascii="Cambria Math" w:hAnsi="Cambria Math" w:cs="Times New Roman"/>
+                  <w:bCs/>
+                  <w:i/>
+                  <w:sz w:val="24"/>
+                  <w:lang w:val="tr-TR"/>
+                </w:rPr>
+              </m:ctrlPr>
+            </m:sSubPr>
+            <m:e>
+              <m:acc>
+                <m:accPr>
+                  <m:ctrlPr>
+                    <w:rPr>
+                      <w:rFonts w:ascii="Cambria Math" w:hAnsi="Cambria Math" w:cs="Times New Roman"/>
+                      <w:bCs/>
+                      <w:i/>
+                      <w:sz w:val="24"/>
+                      <w:lang w:val="tr-TR"/>
+                    </w:rPr>
+                  </m:ctrlPr>
+                </m:accPr>
+                <m:e>
+                  <m:r>
+                    <w:rPr>
+                      <w:rFonts w:ascii="Cambria Math" w:hAnsi="Cambria Math" w:cs="Times New Roman"/>
+                      <w:sz w:val="24"/>
+                      <w:lang w:val="tr-TR"/>
+                    </w:rPr>
+                    <m:t>θ</m:t>
+                  </m:r>
+                </m:e>
+              </m:acc>
+            </m:e>
+            <m:sub>
+              <m:r>
+                <w:rPr>
+                  <w:rFonts w:ascii="Cambria Math" w:hAnsi="Cambria Math" w:cs="Times New Roman"/>
+                  <w:sz w:val="24"/>
+                  <w:lang w:val="tr-TR"/>
+                </w:rPr>
+                <m:t>0</m:t>
+              </m:r>
+            </m:sub>
+          </m:sSub>
+          <m:r>
+            <w:rPr>
+              <w:rFonts w:ascii="Cambria Math" w:hAnsi="Cambria Math" w:cs="Times New Roman"/>
+              <w:sz w:val="24"/>
+              <w:lang w:val="tr-TR"/>
+            </w:rPr>
+            <m:t>=</m:t>
+          </m:r>
+          <m:d>
+            <m:dPr>
+              <m:begChr m:val="["/>
+              <m:endChr m:val="]"/>
+              <m:ctrlPr>
+                <w:rPr>
+                  <w:rFonts w:ascii="Cambria Math" w:hAnsi="Cambria Math" w:cs="Times New Roman"/>
+                  <w:bCs/>
+                  <w:i/>
+                  <w:sz w:val="24"/>
+                  <w:lang w:val="tr-TR"/>
+                </w:rPr>
+              </m:ctrlPr>
+            </m:dPr>
+            <m:e>
+              <m:r>
+                <w:rPr>
+                  <w:rFonts w:ascii="Cambria Math" w:hAnsi="Cambria Math" w:cs="Times New Roman"/>
+                  <w:sz w:val="24"/>
+                  <w:lang w:val="tr-TR"/>
+                </w:rPr>
+                <m:t>0.5 0.6 0.7 0.8</m:t>
+              </m:r>
+            </m:e>
+          </m:d>
+          <m:r>
+            <w:rPr>
+              <w:rFonts w:ascii="Cambria Math" w:hAnsi="Cambria Math" w:cs="Times New Roman"/>
+              <w:sz w:val="24"/>
+              <w:lang w:val="tr-TR"/>
+            </w:rPr>
+            <m:t xml:space="preserve">,  </m:t>
+          </m:r>
+          <m:sSub>
+            <m:sSubPr>
+              <m:ctrlPr>
+                <w:rPr>
+                  <w:rFonts w:ascii="Cambria Math" w:hAnsi="Cambria Math" w:cs="Times New Roman"/>
+                  <w:b/>
+                  <w:bCs/>
+                  <w:i/>
+                  <w:sz w:val="24"/>
+                  <w:lang w:val="tr-TR"/>
+                </w:rPr>
+              </m:ctrlPr>
+            </m:sSubPr>
+            <m:e>
+              <m:r>
+                <m:rPr>
+                  <m:sty m:val="bi"/>
+                </m:rPr>
+                <w:rPr>
+                  <w:rFonts w:ascii="Cambria Math" w:hAnsi="Cambria Math" w:cs="Times New Roman"/>
+                  <w:sz w:val="24"/>
+                  <w:lang w:val="tr-TR"/>
+                </w:rPr>
+                <m:t>P</m:t>
+              </m:r>
+            </m:e>
+            <m:sub>
+              <m:r>
+                <m:rPr>
+                  <m:sty m:val="bi"/>
+                </m:rPr>
+                <w:rPr>
+                  <w:rFonts w:ascii="Cambria Math" w:hAnsi="Cambria Math" w:cs="Times New Roman"/>
+                  <w:sz w:val="24"/>
+                  <w:lang w:val="tr-TR"/>
+                </w:rPr>
+                <m:t>0</m:t>
+              </m:r>
+            </m:sub>
+          </m:sSub>
+          <m:r>
+            <m:rPr>
+              <m:sty m:val="bi"/>
+            </m:rPr>
+            <w:rPr>
+              <w:rFonts w:ascii="Cambria Math" w:hAnsi="Cambria Math" w:cs="Times New Roman"/>
+              <w:sz w:val="24"/>
+              <w:lang w:val="tr-TR"/>
+            </w:rPr>
+            <m:t>=I</m:t>
+          </m:r>
+          <m:r>
+            <w:rPr>
+              <w:rFonts w:ascii="Cambria Math" w:hAnsi="Cambria Math" w:cs="Times New Roman"/>
+              <w:sz w:val="24"/>
+              <w:lang w:val="tr-TR"/>
+            </w:rPr>
+            <m:t>,  λ=1</m:t>
+          </m:r>
+        </m:oMath>
+      </m:oMathPara>
+    </w:p>
+    <w:p>
+      <w:pPr>
+        <w:jc w:val="center"/>
+        <w:rPr>
+          <w:rFonts w:ascii="Times New Roman" w:eastAsiaTheme="minorEastAsia" w:hAnsi="Times New Roman" w:cs="Times New Roman"/>
+          <w:bCs/>
+          <w:sz w:val="24"/>
+          <w:lang w:val="tr-TR"/>
+        </w:rPr>
+      </w:pPr>
+      <w:r>
+        <w:rPr>
+          <w:rFonts w:ascii="Times New Roman" w:hAnsi="Times New Roman" w:cs="Times New Roman"/>
+          <w:bCs/>
+          <w:sz w:val="24"/>
+          <w:lang w:val="tr-TR"/>
+        </w:rPr>
+        <w:drawing>
+          <wp:inline distT="0" distB="0" distL="0" distR="0" wp14:anchorId="69EC0EFD" wp14:editId="75166BA0">
+            <wp:extent cx="3338073" cy="3240000"/>
+            <wp:effectExtent l="0" t="0" r="0" b="0"/>
+            <wp:docPr id="9" name="Picture 9"/>
+            <wp:cNvGraphicFramePr>
+              <a:graphicFrameLocks xmlns:a="http://schemas.openxmlformats.org/drawingml/2006/main" noChangeAspect="1"/>
+            </wp:cNvGraphicFramePr>
+            <a:graphic xmlns:a="http://schemas.openxmlformats.org/drawingml/2006/main">
+              <a:graphicData uri="http://schemas.openxmlformats.org/drawingml/2006/picture">
+                <pic:pic xmlns:pic="http://schemas.openxmlformats.org/drawingml/2006/picture">
+                  <pic:nvPicPr>
+                    <pic:cNvPr id="1" name=""/>
+                    <pic:cNvPicPr/>
+                  </pic:nvPicPr>
+                  <pic:blipFill>
+                    <a:blip r:embed="rId12"/>
+                    <a:stretch>
+                      <a:fillRect/>
+                    </a:stretch>
+                  </pic:blipFill>
+                  <pic:spPr>
+                    <a:xfrm>
+                      <a:off x="0" y="0"/>
+                      <a:ext cx="3338073" cy="3240000"/>
+                    </a:xfrm>
+                    <a:prstGeom prst="rect">
+                      <a:avLst/>
+                    </a:prstGeom>
+                  </pic:spPr>
+                </pic:pic>
+              </a:graphicData>
+            </a:graphic>
+          </wp:inline>
+        </w:drawing>
+      </w:r>
+      <w:r>
+        <w:rPr>
+          <w:rFonts w:ascii="Times New Roman" w:hAnsi="Times New Roman" w:cs="Times New Roman"/>
+          <w:bCs/>
+          <w:sz w:val="24"/>
+          <w:lang w:val="tr-TR"/>
+        </w:rPr>
+        <w:br/>
+      </w:r>
+      <w:r>
+        <w:rPr>
+          <w:rFonts w:ascii="Times New Roman" w:hAnsi="Times New Roman" w:cs="Times New Roman"/>
+          <w:bCs/>
+          <w:sz w:val="24"/>
+          <w:lang w:val="tr-TR"/>
+        </w:rPr>
+        <w:t>İntegral etkili kontrolcü cevabı.</w:t>
+      </w:r>
+      <w:r>
+        <w:rPr>
+          <w:rFonts w:ascii="Times New Roman" w:hAnsi="Times New Roman" w:cs="Times New Roman"/>
+          <w:bCs/>
+          <w:sz w:val="24"/>
+          <w:lang w:val="tr-TR"/>
+        </w:rPr>
+        <w:br/>
+      </w:r>
+      <m:oMathPara>
+        <m:oMath>
+          <m:sSub>
+            <m:sSubPr>
+              <m:ctrlPr>
+                <w:rPr>
+                  <w:rFonts w:ascii="Cambria Math" w:hAnsi="Cambria Math" w:cs="Times New Roman"/>
+                  <w:bCs/>
+                  <w:i/>
+                  <w:sz w:val="24"/>
+                  <w:lang w:val="tr-TR"/>
+                </w:rPr>
+              </m:ctrlPr>
+            </m:sSubPr>
+            <m:e>
+              <m:acc>
+                <m:accPr>
+                  <m:ctrlPr>
+                    <w:rPr>
+                      <w:rFonts w:ascii="Cambria Math" w:hAnsi="Cambria Math" w:cs="Times New Roman"/>
+                      <w:bCs/>
+                      <w:i/>
+                      <w:sz w:val="24"/>
+                      <w:lang w:val="tr-TR"/>
+                    </w:rPr>
+                  </m:ctrlPr>
+                </m:accPr>
+                <m:e>
+                  <m:r>
+                    <w:rPr>
+                      <w:rFonts w:ascii="Cambria Math" w:hAnsi="Cambria Math" w:cs="Times New Roman"/>
+                      <w:sz w:val="24"/>
+                      <w:lang w:val="tr-TR"/>
+                    </w:rPr>
+                    <m:t>θ</m:t>
+                  </m:r>
+                </m:e>
+              </m:acc>
+            </m:e>
+            <m:sub>
+              <m:r>
+                <w:rPr>
+                  <w:rFonts w:ascii="Cambria Math" w:hAnsi="Cambria Math" w:cs="Times New Roman"/>
+                  <w:sz w:val="24"/>
+                  <w:lang w:val="tr-TR"/>
+                </w:rPr>
+                <m:t>0</m:t>
+              </m:r>
+            </m:sub>
+          </m:sSub>
+          <m:r>
+            <w:rPr>
+              <w:rFonts w:ascii="Cambria Math" w:hAnsi="Cambria Math" w:cs="Times New Roman"/>
+              <w:sz w:val="24"/>
+              <w:lang w:val="tr-TR"/>
+            </w:rPr>
+            <m:t>=</m:t>
+          </m:r>
+          <m:d>
+            <m:dPr>
+              <m:begChr m:val="["/>
+              <m:endChr m:val="]"/>
+              <m:ctrlPr>
+                <w:rPr>
+                  <w:rFonts w:ascii="Cambria Math" w:hAnsi="Cambria Math" w:cs="Times New Roman"/>
+                  <w:bCs/>
+                  <w:i/>
+                  <w:sz w:val="24"/>
+                  <w:lang w:val="tr-TR"/>
+                </w:rPr>
+              </m:ctrlPr>
+            </m:dPr>
+            <m:e>
+              <m:r>
+                <w:rPr>
+                  <w:rFonts w:ascii="Cambria Math" w:hAnsi="Cambria Math" w:cs="Times New Roman"/>
+                  <w:sz w:val="24"/>
+                  <w:lang w:val="tr-TR"/>
+                </w:rPr>
+                <m:t>0.5 0.6 0.7 0.8</m:t>
+              </m:r>
+            </m:e>
+          </m:d>
+          <m:r>
+            <w:rPr>
+              <w:rFonts w:ascii="Cambria Math" w:hAnsi="Cambria Math" w:cs="Times New Roman"/>
+              <w:sz w:val="24"/>
+              <w:lang w:val="tr-TR"/>
+            </w:rPr>
+            <m:t xml:space="preserve">,  </m:t>
+          </m:r>
+          <m:sSub>
+            <m:sSubPr>
+              <m:ctrlPr>
+                <w:rPr>
+                  <w:rFonts w:ascii="Cambria Math" w:hAnsi="Cambria Math" w:cs="Times New Roman"/>
+                  <w:b/>
+                  <w:bCs/>
+                  <w:i/>
+                  <w:sz w:val="24"/>
+                  <w:lang w:val="tr-TR"/>
+                </w:rPr>
+              </m:ctrlPr>
+            </m:sSubPr>
+            <m:e>
+              <m:r>
+                <m:rPr>
+                  <m:sty m:val="bi"/>
+                </m:rPr>
+                <w:rPr>
+                  <w:rFonts w:ascii="Cambria Math" w:hAnsi="Cambria Math" w:cs="Times New Roman"/>
+                  <w:sz w:val="24"/>
+                  <w:lang w:val="tr-TR"/>
+                </w:rPr>
+                <m:t>P</m:t>
+              </m:r>
+            </m:e>
+            <m:sub>
+              <m:r>
+                <m:rPr>
+                  <m:sty m:val="bi"/>
+                </m:rPr>
+                <w:rPr>
+                  <w:rFonts w:ascii="Cambria Math" w:hAnsi="Cambria Math" w:cs="Times New Roman"/>
+                  <w:sz w:val="24"/>
+                  <w:lang w:val="tr-TR"/>
+                </w:rPr>
+                <m:t>0</m:t>
+              </m:r>
+            </m:sub>
+          </m:sSub>
+          <m:r>
+            <m:rPr>
+              <m:sty m:val="bi"/>
+            </m:rPr>
+            <w:rPr>
+              <w:rFonts w:ascii="Cambria Math" w:hAnsi="Cambria Math" w:cs="Times New Roman"/>
+              <w:sz w:val="24"/>
+              <w:lang w:val="tr-TR"/>
+            </w:rPr>
+            <m:t>=I</m:t>
+          </m:r>
+          <m:r>
+            <w:rPr>
+              <w:rFonts w:ascii="Cambria Math" w:hAnsi="Cambria Math" w:cs="Times New Roman"/>
+              <w:sz w:val="24"/>
+              <w:lang w:val="tr-TR"/>
+            </w:rPr>
+            <m:t>,  λ=1</m:t>
+          </m:r>
+        </m:oMath>
+      </m:oMathPara>
+    </w:p>
+    <w:p>
+      <w:pPr>
+        <w:rPr>
+          <w:rFonts w:ascii="Times New Roman" w:hAnsi="Times New Roman" w:cs="Times New Roman"/>
+          <w:bCs/>
+          <w:sz w:val="24"/>
+          <w:lang w:val="tr-TR"/>
+        </w:rPr>
+      </w:pPr>
+      <w:r>
+        <w:rPr>
+          <w:rFonts w:ascii="Times New Roman" w:eastAsiaTheme="minorEastAsia" w:hAnsi="Times New Roman" w:cs="Times New Roman"/>
+          <w:bCs/>
+          <w:sz w:val="24"/>
+          <w:lang w:val="tr-TR"/>
+        </w:rPr>
+        <w:t xml:space="preserve">Her iki kontrol yönteminde </w:t>
+      </w:r>
+      <w:r>
+        <w:rPr>
+          <w:rFonts w:ascii="Times New Roman" w:eastAsiaTheme="minorEastAsia" w:hAnsi="Times New Roman" w:cs="Times New Roman"/>
+          <w:bCs/>
+          <w:sz w:val="24"/>
+          <w:lang w:val="tr-TR"/>
+        </w:rPr>
+        <w:t xml:space="preserve">de </w:t>
+      </w:r>
+      <m:oMath>
+        <m:sSub>
+          <m:sSubPr>
+            <m:ctrlPr>
+              <w:rPr>
+                <w:rFonts w:ascii="Cambria Math" w:hAnsi="Cambria Math" w:cs="Times New Roman"/>
+                <w:bCs/>
+                <w:i/>
+                <w:sz w:val="24"/>
+                <w:lang w:val="tr-TR"/>
+              </w:rPr>
+            </m:ctrlPr>
+          </m:sSubPr>
+          <m:e>
+            <m:r>
+              <w:rPr>
+                <w:rFonts w:ascii="Cambria Math" w:hAnsi="Cambria Math" w:cs="Times New Roman"/>
+                <w:sz w:val="24"/>
+                <w:lang w:val="tr-TR"/>
+              </w:rPr>
+              <m:t>P</m:t>
+            </m:r>
+          </m:e>
+          <m:sub>
+            <m:r>
+              <w:rPr>
+                <w:rFonts w:ascii="Cambria Math" w:hAnsi="Cambria Math" w:cs="Times New Roman"/>
+                <w:sz w:val="24"/>
+                <w:lang w:val="tr-TR"/>
+              </w:rPr>
+              <m:t>0</m:t>
+            </m:r>
+          </m:sub>
+        </m:sSub>
+      </m:oMath>
+      <w:r>
+        <w:rPr>
+          <w:rFonts w:ascii="Times New Roman" w:eastAsiaTheme="minorEastAsia" w:hAnsi="Times New Roman" w:cs="Times New Roman"/>
+          <w:bCs/>
+          <w:sz w:val="24"/>
+          <w:lang w:val="tr-TR"/>
+        </w:rPr>
+        <w:t>’ı küçültmek geçici hal yanıtının yüksek genlikli olmasına sebep olmuştur.</w:t>
+      </w:r>
+    </w:p>
+    <w:p>
+      <w:pPr>
+        <w:spacing w:line="259" w:lineRule="auto"/>
+        <w:rPr>
+          <w:rFonts w:ascii="Times New Roman" w:hAnsi="Times New Roman" w:cs="Times New Roman"/>
+          <w:bCs/>
+          <w:sz w:val="24"/>
+          <w:lang w:val="tr-TR"/>
+        </w:rPr>
+      </w:pPr>
+      <w:r>
+        <w:rPr>
+          <w:rFonts w:ascii="Times New Roman" w:hAnsi="Times New Roman" w:cs="Times New Roman"/>
+          <w:bCs/>
+          <w:sz w:val="24"/>
+          <w:lang w:val="tr-TR"/>
+        </w:rPr>
+        <w:br w:type="page"/>
+      </w:r>
+    </w:p>
+    <w:p>
+      <w:pPr>
+        <w:jc w:val="center"/>
+        <w:rPr>
+          <w:rFonts w:ascii="Times New Roman" w:hAnsi="Times New Roman" w:cs="Times New Roman"/>
+          <w:bCs/>
+          <w:sz w:val="24"/>
+          <w:lang w:val="tr-TR"/>
+        </w:rPr>
+      </w:pPr>
+      <w:r>
+        <w:rPr>
+          <w:rFonts w:ascii="Times New Roman" w:hAnsi="Times New Roman" w:cs="Times New Roman"/>
+          <w:bCs/>
+          <w:sz w:val="24"/>
+          <w:lang w:val="tr-TR"/>
+        </w:rPr>
+        <w:lastRenderedPageBreak/>
+        <w:drawing>
+          <wp:inline distT="0" distB="0" distL="0" distR="0" wp14:anchorId="6ACDF1FD" wp14:editId="0C311A76">
+            <wp:extent cx="3338074" cy="3240000"/>
+            <wp:effectExtent l="19050" t="19050" r="15240" b="17780"/>
+            <wp:docPr id="18" name="Picture 18"/>
+            <wp:cNvGraphicFramePr>
+              <a:graphicFrameLocks xmlns:a="http://schemas.openxmlformats.org/drawingml/2006/main" noChangeAspect="1"/>
+            </wp:cNvGraphicFramePr>
+            <a:graphic xmlns:a="http://schemas.openxmlformats.org/drawingml/2006/main">
+              <a:graphicData uri="http://schemas.openxmlformats.org/drawingml/2006/picture">
+                <pic:pic xmlns:pic="http://schemas.openxmlformats.org/drawingml/2006/picture">
+                  <pic:nvPicPr>
+                    <pic:cNvPr id="1" name=""/>
+                    <pic:cNvPicPr/>
+                  </pic:nvPicPr>
+                  <pic:blipFill>
+                    <a:blip r:embed="rId13"/>
+                    <a:stretch>
+                      <a:fillRect/>
+                    </a:stretch>
+                  </pic:blipFill>
+                  <pic:spPr>
+                    <a:xfrm>
+                      <a:off x="0" y="0"/>
+                      <a:ext cx="3338074" cy="3240000"/>
+                    </a:xfrm>
+                    <a:prstGeom prst="rect">
+                      <a:avLst/>
+                    </a:prstGeom>
+                    <a:ln>
+                      <a:solidFill>
+                        <a:schemeClr val="tx1"/>
+                      </a:solidFill>
+                    </a:ln>
+                  </pic:spPr>
+                </pic:pic>
+              </a:graphicData>
+            </a:graphic>
+          </wp:inline>
+        </w:drawing>
+      </w:r>
+    </w:p>
+    <w:p>
+      <w:pPr>
+        <w:jc w:val="center"/>
+        <w:rPr>
+          <w:rFonts w:ascii="Times New Roman" w:eastAsiaTheme="minorEastAsia" w:hAnsi="Times New Roman" w:cs="Times New Roman"/>
+          <w:bCs/>
+          <w:sz w:val="24"/>
+          <w:lang w:val="tr-TR"/>
+        </w:rPr>
+      </w:pPr>
+      <w:r>
+        <w:rPr>
+          <w:rFonts w:ascii="Times New Roman" w:hAnsi="Times New Roman" w:cs="Times New Roman"/>
+          <w:bCs/>
+          <w:sz w:val="24"/>
+          <w:lang w:val="tr-TR"/>
+        </w:rPr>
+        <w:t>İntegralsiz kontrolcü cevabı.</w:t>
+      </w:r>
+      <w:r>
+        <w:rPr>
+          <w:rFonts w:ascii="Times New Roman" w:hAnsi="Times New Roman" w:cs="Times New Roman"/>
+          <w:bCs/>
+          <w:sz w:val="24"/>
+          <w:lang w:val="tr-TR"/>
+        </w:rPr>
+        <w:br/>
+      </w:r>
+      <m:oMathPara>
+        <m:oMath>
+          <m:sSub>
+            <m:sSubPr>
+              <m:ctrlPr>
+                <w:rPr>
+                  <w:rFonts w:ascii="Cambria Math" w:hAnsi="Cambria Math" w:cs="Times New Roman"/>
+                  <w:b/>
+                  <w:bCs/>
+                  <w:i/>
+                  <w:sz w:val="24"/>
+                  <w:lang w:val="tr-TR"/>
+                </w:rPr>
+              </m:ctrlPr>
+            </m:sSubPr>
+            <m:e>
+              <m:acc>
+                <m:accPr>
+                  <m:ctrlPr>
+                    <w:rPr>
+                      <w:rFonts w:ascii="Cambria Math" w:hAnsi="Cambria Math" w:cs="Times New Roman"/>
+                      <w:b/>
+                      <w:bCs/>
+                      <w:i/>
+                      <w:sz w:val="24"/>
+                      <w:lang w:val="tr-TR"/>
+                    </w:rPr>
+                  </m:ctrlPr>
+                </m:accPr>
+                <m:e>
+                  <m:r>
+                    <m:rPr>
+                      <m:sty m:val="bi"/>
+                    </m:rPr>
+                    <w:rPr>
+                      <w:rFonts w:ascii="Cambria Math" w:hAnsi="Cambria Math" w:cs="Times New Roman"/>
+                      <w:sz w:val="24"/>
+                      <w:lang w:val="tr-TR"/>
+                    </w:rPr>
+                    <m:t>θ</m:t>
+                  </m:r>
+                </m:e>
+              </m:acc>
+            </m:e>
+            <m:sub>
+              <m:r>
+                <m:rPr>
+                  <m:sty m:val="bi"/>
+                </m:rPr>
+                <w:rPr>
+                  <w:rFonts w:ascii="Cambria Math" w:hAnsi="Cambria Math" w:cs="Times New Roman"/>
+                  <w:sz w:val="24"/>
+                  <w:lang w:val="tr-TR"/>
+                </w:rPr>
+                <m:t>0</m:t>
+              </m:r>
+            </m:sub>
+          </m:sSub>
+          <m:r>
+            <m:rPr>
+              <m:sty m:val="bi"/>
+            </m:rPr>
+            <w:rPr>
+              <w:rFonts w:ascii="Cambria Math" w:hAnsi="Cambria Math" w:cs="Times New Roman"/>
+              <w:sz w:val="24"/>
+              <w:lang w:val="tr-TR"/>
+            </w:rPr>
+            <m:t>=</m:t>
+          </m:r>
+          <m:d>
+            <m:dPr>
+              <m:begChr m:val="["/>
+              <m:endChr m:val="]"/>
+              <m:ctrlPr>
+                <w:rPr>
+                  <w:rFonts w:ascii="Cambria Math" w:hAnsi="Cambria Math" w:cs="Times New Roman"/>
+                  <w:b/>
+                  <w:bCs/>
+                  <w:i/>
+                  <w:sz w:val="24"/>
+                  <w:lang w:val="tr-TR"/>
+                </w:rPr>
+              </m:ctrlPr>
+            </m:dPr>
+            <m:e>
+              <m:r>
+                <m:rPr>
+                  <m:sty m:val="bi"/>
+                </m:rPr>
+                <w:rPr>
+                  <w:rFonts w:ascii="Cambria Math" w:hAnsi="Cambria Math" w:cs="Times New Roman"/>
+                  <w:sz w:val="24"/>
+                  <w:lang w:val="tr-TR"/>
+                </w:rPr>
+                <m:t>1 1 1 1</m:t>
+              </m:r>
+            </m:e>
+          </m:d>
+          <m:r>
+            <w:rPr>
+              <w:rFonts w:ascii="Cambria Math" w:hAnsi="Cambria Math" w:cs="Times New Roman"/>
+              <w:sz w:val="24"/>
+              <w:lang w:val="tr-TR"/>
+            </w:rPr>
+            <m:t xml:space="preserve">,  </m:t>
+          </m:r>
+          <m:sSub>
+            <m:sSubPr>
+              <m:ctrlPr>
+                <w:rPr>
+                  <w:rFonts w:ascii="Cambria Math" w:hAnsi="Cambria Math" w:cs="Times New Roman"/>
+                  <w:bCs/>
+                  <w:i/>
+                  <w:sz w:val="24"/>
+                  <w:lang w:val="tr-TR"/>
+                </w:rPr>
+              </m:ctrlPr>
+            </m:sSubPr>
+            <m:e>
+              <m:r>
+                <w:rPr>
+                  <w:rFonts w:ascii="Cambria Math" w:hAnsi="Cambria Math" w:cs="Times New Roman"/>
+                  <w:sz w:val="24"/>
+                  <w:lang w:val="tr-TR"/>
+                </w:rPr>
+                <m:t>P</m:t>
+              </m:r>
+            </m:e>
+            <m:sub>
+              <m:r>
+                <w:rPr>
+                  <w:rFonts w:ascii="Cambria Math" w:hAnsi="Cambria Math" w:cs="Times New Roman"/>
+                  <w:sz w:val="24"/>
+                  <w:lang w:val="tr-TR"/>
+                </w:rPr>
+                <m:t>0</m:t>
+              </m:r>
+            </m:sub>
+          </m:sSub>
+          <m:r>
+            <w:rPr>
+              <w:rFonts w:ascii="Cambria Math" w:hAnsi="Cambria Math" w:cs="Times New Roman"/>
+              <w:sz w:val="24"/>
+              <w:lang w:val="tr-TR"/>
+            </w:rPr>
+            <m:t>=1000I,  λ=1</m:t>
+          </m:r>
+        </m:oMath>
+      </m:oMathPara>
+    </w:p>
+    <w:p>
+      <w:pPr>
+        <w:jc w:val="center"/>
+        <w:rPr>
+          <w:rFonts w:ascii="Times New Roman" w:hAnsi="Times New Roman" w:cs="Times New Roman"/>
+          <w:bCs/>
+          <w:sz w:val="24"/>
+          <w:lang w:val="tr-TR"/>
+        </w:rPr>
+      </w:pPr>
+      <w:r>
+        <w:rPr>
+          <w:rFonts w:ascii="Times New Roman" w:hAnsi="Times New Roman" w:cs="Times New Roman"/>
+          <w:bCs/>
+          <w:sz w:val="24"/>
+          <w:lang w:val="tr-TR"/>
+        </w:rPr>
+        <w:drawing>
+          <wp:inline distT="0" distB="0" distL="0" distR="0" wp14:anchorId="656C555F" wp14:editId="01F353F0">
+            <wp:extent cx="3338074" cy="3240000"/>
+            <wp:effectExtent l="19050" t="19050" r="15240" b="17780"/>
+            <wp:docPr id="20" name="Picture 20"/>
+            <wp:cNvGraphicFramePr>
+              <a:graphicFrameLocks xmlns:a="http://schemas.openxmlformats.org/drawingml/2006/main" noChangeAspect="1"/>
+            </wp:cNvGraphicFramePr>
+            <a:graphic xmlns:a="http://schemas.openxmlformats.org/drawingml/2006/main">
+              <a:graphicData uri="http://schemas.openxmlformats.org/drawingml/2006/picture">
+                <pic:pic xmlns:pic="http://schemas.openxmlformats.org/drawingml/2006/picture">
+                  <pic:nvPicPr>
+                    <pic:cNvPr id="1" name=""/>
+                    <pic:cNvPicPr/>
+                  </pic:nvPicPr>
+                  <pic:blipFill>
+                    <a:blip r:embed="rId14"/>
+                    <a:stretch>
+                      <a:fillRect/>
+                    </a:stretch>
+                  </pic:blipFill>
+                  <pic:spPr>
+                    <a:xfrm>
+                      <a:off x="0" y="0"/>
+                      <a:ext cx="3338074" cy="3240000"/>
+                    </a:xfrm>
+                    <a:prstGeom prst="rect">
+                      <a:avLst/>
+                    </a:prstGeom>
+                    <a:ln>
+                      <a:solidFill>
+                        <a:schemeClr val="tx1"/>
+                      </a:solidFill>
+                    </a:ln>
+                  </pic:spPr>
+                </pic:pic>
+              </a:graphicData>
+            </a:graphic>
+          </wp:inline>
+        </w:drawing>
+      </w:r>
+      <w:r>
+        <w:rPr>
+          <w:rFonts w:ascii="Times New Roman" w:hAnsi="Times New Roman" w:cs="Times New Roman"/>
+          <w:bCs/>
+          <w:sz w:val="24"/>
+          <w:lang w:val="tr-TR"/>
+        </w:rPr>
+        <w:br/>
+        <w:t>İntegral etkili kontrolcü cevabı.</w:t>
+      </w:r>
+      <w:r>
+        <w:rPr>
+          <w:rFonts w:ascii="Times New Roman" w:hAnsi="Times New Roman" w:cs="Times New Roman"/>
+          <w:bCs/>
+          <w:sz w:val="24"/>
+          <w:lang w:val="tr-TR"/>
+        </w:rPr>
+        <w:br/>
+      </w:r>
+      <m:oMathPara>
+        <m:oMath>
+          <m:sSub>
+            <m:sSubPr>
+              <m:ctrlPr>
+                <w:rPr>
+                  <w:rFonts w:ascii="Cambria Math" w:hAnsi="Cambria Math" w:cs="Times New Roman"/>
+                  <w:b/>
+                  <w:bCs/>
+                  <w:i/>
+                  <w:sz w:val="24"/>
+                  <w:lang w:val="tr-TR"/>
+                </w:rPr>
+              </m:ctrlPr>
+            </m:sSubPr>
+            <m:e>
+              <m:acc>
+                <m:accPr>
+                  <m:ctrlPr>
+                    <w:rPr>
+                      <w:rFonts w:ascii="Cambria Math" w:hAnsi="Cambria Math" w:cs="Times New Roman"/>
+                      <w:b/>
+                      <w:bCs/>
+                      <w:i/>
+                      <w:sz w:val="24"/>
+                      <w:lang w:val="tr-TR"/>
+                    </w:rPr>
+                  </m:ctrlPr>
+                </m:accPr>
+                <m:e>
+                  <m:r>
+                    <m:rPr>
+                      <m:sty m:val="bi"/>
+                    </m:rPr>
+                    <w:rPr>
+                      <w:rFonts w:ascii="Cambria Math" w:hAnsi="Cambria Math" w:cs="Times New Roman"/>
+                      <w:sz w:val="24"/>
+                      <w:lang w:val="tr-TR"/>
+                    </w:rPr>
+                    <m:t>θ</m:t>
+                  </m:r>
+                </m:e>
+              </m:acc>
+            </m:e>
+            <m:sub>
+              <m:r>
+                <m:rPr>
+                  <m:sty m:val="bi"/>
+                </m:rPr>
+                <w:rPr>
+                  <w:rFonts w:ascii="Cambria Math" w:hAnsi="Cambria Math" w:cs="Times New Roman"/>
+                  <w:sz w:val="24"/>
+                  <w:lang w:val="tr-TR"/>
+                </w:rPr>
+                <m:t>0</m:t>
+              </m:r>
+            </m:sub>
+          </m:sSub>
+          <m:r>
+            <m:rPr>
+              <m:sty m:val="bi"/>
+            </m:rPr>
+            <w:rPr>
+              <w:rFonts w:ascii="Cambria Math" w:hAnsi="Cambria Math" w:cs="Times New Roman"/>
+              <w:sz w:val="24"/>
+              <w:lang w:val="tr-TR"/>
+            </w:rPr>
+            <m:t>=</m:t>
+          </m:r>
+          <m:d>
+            <m:dPr>
+              <m:begChr m:val="["/>
+              <m:endChr m:val="]"/>
+              <m:ctrlPr>
+                <w:rPr>
+                  <w:rFonts w:ascii="Cambria Math" w:hAnsi="Cambria Math" w:cs="Times New Roman"/>
+                  <w:b/>
+                  <w:bCs/>
+                  <w:i/>
+                  <w:sz w:val="24"/>
+                  <w:lang w:val="tr-TR"/>
+                </w:rPr>
+              </m:ctrlPr>
+            </m:dPr>
+            <m:e>
+              <m:r>
+                <m:rPr>
+                  <m:sty m:val="bi"/>
+                </m:rPr>
+                <w:rPr>
+                  <w:rFonts w:ascii="Cambria Math" w:hAnsi="Cambria Math" w:cs="Times New Roman"/>
+                  <w:sz w:val="24"/>
+                  <w:lang w:val="tr-TR"/>
+                </w:rPr>
+                <m:t>1 1 1 1</m:t>
+              </m:r>
+            </m:e>
+          </m:d>
+          <m:r>
+            <w:rPr>
+              <w:rFonts w:ascii="Cambria Math" w:hAnsi="Cambria Math" w:cs="Times New Roman"/>
+              <w:sz w:val="24"/>
+              <w:lang w:val="tr-TR"/>
+            </w:rPr>
+            <m:t xml:space="preserve">,  </m:t>
+          </m:r>
+          <m:sSub>
+            <m:sSubPr>
+              <m:ctrlPr>
+                <w:rPr>
+                  <w:rFonts w:ascii="Cambria Math" w:hAnsi="Cambria Math" w:cs="Times New Roman"/>
+                  <w:bCs/>
+                  <w:i/>
+                  <w:sz w:val="24"/>
+                  <w:lang w:val="tr-TR"/>
+                </w:rPr>
+              </m:ctrlPr>
+            </m:sSubPr>
+            <m:e>
+              <m:r>
+                <w:rPr>
+                  <w:rFonts w:ascii="Cambria Math" w:hAnsi="Cambria Math" w:cs="Times New Roman"/>
+                  <w:sz w:val="24"/>
+                  <w:lang w:val="tr-TR"/>
+                </w:rPr>
+                <m:t>P</m:t>
+              </m:r>
+            </m:e>
+            <m:sub>
+              <m:r>
+                <w:rPr>
+                  <w:rFonts w:ascii="Cambria Math" w:hAnsi="Cambria Math" w:cs="Times New Roman"/>
+                  <w:sz w:val="24"/>
+                  <w:lang w:val="tr-TR"/>
+                </w:rPr>
+                <m:t>0</m:t>
+              </m:r>
+            </m:sub>
+          </m:sSub>
+          <m:r>
+            <w:rPr>
+              <w:rFonts w:ascii="Cambria Math" w:hAnsi="Cambria Math" w:cs="Times New Roman"/>
+              <w:sz w:val="24"/>
+              <w:lang w:val="tr-TR"/>
+            </w:rPr>
+            <m:t>=1000I,  λ=1</m:t>
+          </m:r>
+        </m:oMath>
+      </m:oMathPara>
+    </w:p>
+    <w:p>
+      <w:pPr>
+        <w:rPr>
+          <w:rFonts w:ascii="Times New Roman" w:hAnsi="Times New Roman" w:cs="Times New Roman"/>
+          <w:bCs/>
+          <w:sz w:val="24"/>
+          <w:lang w:val="tr-TR"/>
+        </w:rPr>
+      </w:pPr>
+      <w:r>
+        <w:rPr>
+          <w:rFonts w:ascii="Times New Roman" w:eastAsiaTheme="minorEastAsia" w:hAnsi="Times New Roman" w:cs="Times New Roman"/>
+          <w:bCs/>
+          <w:sz w:val="24"/>
+          <w:lang w:val="tr-TR"/>
+        </w:rPr>
+        <w:t xml:space="preserve">Her iki kontrol yönteminde </w:t>
+      </w:r>
+      <w:r>
+        <w:rPr>
+          <w:rFonts w:ascii="Times New Roman" w:eastAsiaTheme="minorEastAsia" w:hAnsi="Times New Roman" w:cs="Times New Roman"/>
+          <w:bCs/>
+          <w:sz w:val="24"/>
+          <w:lang w:val="tr-TR"/>
+        </w:rPr>
+        <w:t xml:space="preserve">de </w:t>
+      </w:r>
+      <m:oMath>
+        <m:sSub>
+          <m:sSubPr>
+            <m:ctrlPr>
+              <w:rPr>
+                <w:rFonts w:ascii="Cambria Math" w:hAnsi="Cambria Math" w:cs="Times New Roman"/>
+                <w:bCs/>
+                <w:i/>
+                <w:sz w:val="24"/>
+                <w:lang w:val="tr-TR"/>
+              </w:rPr>
+            </m:ctrlPr>
+          </m:sSubPr>
+          <m:e>
+            <m:acc>
+              <m:accPr>
+                <m:ctrlPr>
+                  <w:rPr>
+                    <w:rFonts w:ascii="Cambria Math" w:hAnsi="Cambria Math" w:cs="Times New Roman"/>
+                    <w:bCs/>
+                    <w:i/>
+                    <w:sz w:val="24"/>
+                    <w:lang w:val="tr-TR"/>
+                  </w:rPr>
+                </m:ctrlPr>
+              </m:accPr>
+              <m:e>
+                <m:r>
+                  <w:rPr>
+                    <w:rFonts w:ascii="Cambria Math" w:hAnsi="Cambria Math" w:cs="Times New Roman"/>
+                    <w:sz w:val="24"/>
+                    <w:lang w:val="tr-TR"/>
+                  </w:rPr>
+                  <m:t>θ</m:t>
+                </m:r>
+              </m:e>
+            </m:acc>
+          </m:e>
+          <m:sub>
+            <m:r>
+              <w:rPr>
+                <w:rFonts w:ascii="Cambria Math" w:hAnsi="Cambria Math" w:cs="Times New Roman"/>
+                <w:sz w:val="24"/>
+                <w:lang w:val="tr-TR"/>
+              </w:rPr>
+              <m:t>0</m:t>
+            </m:r>
+          </m:sub>
+        </m:sSub>
+      </m:oMath>
+      <w:r>
+        <w:rPr>
+          <w:rFonts w:ascii="Times New Roman" w:eastAsiaTheme="minorEastAsia" w:hAnsi="Times New Roman" w:cs="Times New Roman"/>
+          <w:bCs/>
+          <w:sz w:val="24"/>
+          <w:lang w:val="tr-TR"/>
+        </w:rPr>
+        <w:t>’ı küçültmek geçici hal yanıtının yüksek genlikli olmasına sebep olmuştur.</w:t>
+      </w:r>
+      <w:bookmarkStart w:id="1" w:name="_GoBack"/>
+      <w:bookmarkEnd w:id="1"/>
+    </w:p>
+    <w:p>
+      <w:pPr>
+        <w:jc w:val="center"/>
+        <w:rPr>
+          <w:rFonts w:ascii="Times New Roman" w:eastAsiaTheme="minorEastAsia" w:hAnsi="Times New Roman" w:cs="Times New Roman"/>
+          <w:bCs/>
+          <w:sz w:val="24"/>
+          <w:lang w:val="tr-TR"/>
+        </w:rPr>
+      </w:pPr>
+      <w:r>
+        <w:rPr>
+          <w:rFonts w:ascii="Times New Roman" w:hAnsi="Times New Roman" w:cs="Times New Roman"/>
+          <w:bCs/>
+          <w:sz w:val="24"/>
+          <w:lang w:val="tr-TR"/>
+        </w:rPr>
+        <w:lastRenderedPageBreak/>
+        <w:drawing>
+          <wp:inline distT="0" distB="0" distL="0" distR="0" wp14:anchorId="1C10F671" wp14:editId="238CEE3B">
+            <wp:extent cx="3338074" cy="3240000"/>
+            <wp:effectExtent l="19050" t="19050" r="15240" b="17780"/>
+            <wp:docPr id="21" name="Picture 21"/>
+            <wp:cNvGraphicFramePr>
+              <a:graphicFrameLocks xmlns:a="http://schemas.openxmlformats.org/drawingml/2006/main" noChangeAspect="1"/>
+            </wp:cNvGraphicFramePr>
+            <a:graphic xmlns:a="http://schemas.openxmlformats.org/drawingml/2006/main">
+              <a:graphicData uri="http://schemas.openxmlformats.org/drawingml/2006/picture">
+                <pic:pic xmlns:pic="http://schemas.openxmlformats.org/drawingml/2006/picture">
+                  <pic:nvPicPr>
+                    <pic:cNvPr id="1" name=""/>
+                    <pic:cNvPicPr/>
+                  </pic:nvPicPr>
+                  <pic:blipFill>
+                    <a:blip r:embed="rId15"/>
+                    <a:stretch>
+                      <a:fillRect/>
+                    </a:stretch>
+                  </pic:blipFill>
+                  <pic:spPr>
+                    <a:xfrm>
+                      <a:off x="0" y="0"/>
+                      <a:ext cx="3338074" cy="3240000"/>
+                    </a:xfrm>
+                    <a:prstGeom prst="rect">
+                      <a:avLst/>
+                    </a:prstGeom>
+                    <a:ln>
+                      <a:solidFill>
+                        <a:schemeClr val="tx1"/>
+                      </a:solidFill>
+                    </a:ln>
+                  </pic:spPr>
+                </pic:pic>
+              </a:graphicData>
+            </a:graphic>
+          </wp:inline>
+        </w:drawing>
+      </w:r>
+      <w:r>
+        <w:rPr>
+          <w:rFonts w:ascii="Times New Roman" w:hAnsi="Times New Roman" w:cs="Times New Roman"/>
+          <w:bCs/>
+          <w:sz w:val="24"/>
+          <w:lang w:val="tr-TR"/>
+        </w:rPr>
+        <w:br/>
+        <w:t>Bozucu etkisinde i</w:t>
+      </w:r>
+      <w:r>
+        <w:rPr>
+          <w:rFonts w:ascii="Times New Roman" w:hAnsi="Times New Roman" w:cs="Times New Roman"/>
+          <w:bCs/>
+          <w:sz w:val="24"/>
+          <w:lang w:val="tr-TR"/>
+        </w:rPr>
+        <w:t>ntegralsiz kontrolcü cevabı.</w:t>
+      </w:r>
+      <w:r>
+        <w:rPr>
+          <w:rFonts w:ascii="Times New Roman" w:hAnsi="Times New Roman" w:cs="Times New Roman"/>
+          <w:bCs/>
+          <w:sz w:val="24"/>
+          <w:lang w:val="tr-TR"/>
+        </w:rPr>
+        <w:br/>
+      </w:r>
+      <m:oMathPara>
+        <m:oMath>
+          <m:sSub>
+            <m:sSubPr>
+              <m:ctrlPr>
+                <w:rPr>
+                  <w:rFonts w:ascii="Cambria Math" w:hAnsi="Cambria Math" w:cs="Times New Roman"/>
+                  <w:bCs/>
+                  <w:i/>
+                  <w:sz w:val="24"/>
+                  <w:lang w:val="tr-TR"/>
+                </w:rPr>
+              </m:ctrlPr>
+            </m:sSubPr>
+            <m:e>
+              <m:acc>
+                <m:accPr>
+                  <m:ctrlPr>
+                    <w:rPr>
+                      <w:rFonts w:ascii="Cambria Math" w:hAnsi="Cambria Math" w:cs="Times New Roman"/>
+                      <w:bCs/>
+                      <w:i/>
+                      <w:sz w:val="24"/>
+                      <w:lang w:val="tr-TR"/>
+                    </w:rPr>
+                  </m:ctrlPr>
+                </m:accPr>
+                <m:e>
+                  <m:r>
+                    <w:rPr>
+                      <w:rFonts w:ascii="Cambria Math" w:hAnsi="Cambria Math" w:cs="Times New Roman"/>
+                      <w:sz w:val="24"/>
+                      <w:lang w:val="tr-TR"/>
+                    </w:rPr>
+                    <m:t>θ</m:t>
+                  </m:r>
+                </m:e>
+              </m:acc>
+            </m:e>
+            <m:sub>
+              <m:r>
+                <w:rPr>
+                  <w:rFonts w:ascii="Cambria Math" w:hAnsi="Cambria Math" w:cs="Times New Roman"/>
+                  <w:sz w:val="24"/>
+                  <w:lang w:val="tr-TR"/>
+                </w:rPr>
+                <m:t>0</m:t>
+              </m:r>
+            </m:sub>
+          </m:sSub>
+          <m:r>
+            <w:rPr>
+              <w:rFonts w:ascii="Cambria Math" w:hAnsi="Cambria Math" w:cs="Times New Roman"/>
+              <w:sz w:val="24"/>
+              <w:lang w:val="tr-TR"/>
+            </w:rPr>
+            <m:t>=</m:t>
+          </m:r>
+          <m:d>
+            <m:dPr>
+              <m:begChr m:val="["/>
+              <m:endChr m:val="]"/>
+              <m:ctrlPr>
+                <w:rPr>
+                  <w:rFonts w:ascii="Cambria Math" w:hAnsi="Cambria Math" w:cs="Times New Roman"/>
+                  <w:bCs/>
+                  <w:i/>
+                  <w:sz w:val="24"/>
+                  <w:lang w:val="tr-TR"/>
+                </w:rPr>
+              </m:ctrlPr>
+            </m:dPr>
+            <m:e>
+              <m:r>
+                <w:rPr>
+                  <w:rFonts w:ascii="Cambria Math" w:hAnsi="Cambria Math" w:cs="Times New Roman"/>
+                  <w:sz w:val="24"/>
+                  <w:lang w:val="tr-TR"/>
+                </w:rPr>
+                <m:t>0.5 0.6 0.7 0.8</m:t>
+              </m:r>
+            </m:e>
+          </m:d>
+          <m:r>
+            <w:rPr>
+              <w:rFonts w:ascii="Cambria Math" w:hAnsi="Cambria Math" w:cs="Times New Roman"/>
+              <w:sz w:val="24"/>
+              <w:lang w:val="tr-TR"/>
+            </w:rPr>
+            <m:t xml:space="preserve">,  </m:t>
+          </m:r>
+          <m:sSub>
+            <m:sSubPr>
+              <m:ctrlPr>
+                <w:rPr>
+                  <w:rFonts w:ascii="Cambria Math" w:hAnsi="Cambria Math" w:cs="Times New Roman"/>
+                  <w:bCs/>
+                  <w:i/>
+                  <w:sz w:val="24"/>
+                  <w:lang w:val="tr-TR"/>
+                </w:rPr>
+              </m:ctrlPr>
+            </m:sSubPr>
+            <m:e>
+              <m:r>
+                <w:rPr>
+                  <w:rFonts w:ascii="Cambria Math" w:hAnsi="Cambria Math" w:cs="Times New Roman"/>
+                  <w:sz w:val="24"/>
+                  <w:lang w:val="tr-TR"/>
+                </w:rPr>
+                <m:t>P</m:t>
+              </m:r>
+            </m:e>
+            <m:sub>
+              <m:r>
+                <w:rPr>
+                  <w:rFonts w:ascii="Cambria Math" w:hAnsi="Cambria Math" w:cs="Times New Roman"/>
+                  <w:sz w:val="24"/>
+                  <w:lang w:val="tr-TR"/>
+                </w:rPr>
+                <m:t>0</m:t>
+              </m:r>
+            </m:sub>
+          </m:sSub>
+          <m:r>
+            <w:rPr>
+              <w:rFonts w:ascii="Cambria Math" w:hAnsi="Cambria Math" w:cs="Times New Roman"/>
+              <w:sz w:val="24"/>
+              <w:lang w:val="tr-TR"/>
+            </w:rPr>
+            <m:t>=1000I,  λ=1</m:t>
+          </m:r>
+        </m:oMath>
+      </m:oMathPara>
+    </w:p>
+    <w:p>
+      <w:pPr>
+        <w:jc w:val="center"/>
+        <w:rPr>
+          <w:rFonts w:ascii="Times New Roman" w:eastAsiaTheme="minorEastAsia" w:hAnsi="Times New Roman" w:cs="Times New Roman"/>
+          <w:bCs/>
+          <w:sz w:val="24"/>
+          <w:lang w:val="tr-TR"/>
+        </w:rPr>
+      </w:pPr>
+      <w:r>
+        <w:rPr>
+          <w:rFonts w:ascii="Times New Roman" w:hAnsi="Times New Roman" w:cs="Times New Roman"/>
+          <w:bCs/>
+          <w:sz w:val="24"/>
+          <w:lang w:val="tr-TR"/>
+        </w:rPr>
+        <w:drawing>
+          <wp:inline distT="0" distB="0" distL="0" distR="0" wp14:anchorId="5561D602" wp14:editId="6B4F7D75">
+            <wp:extent cx="3338074" cy="3240000"/>
+            <wp:effectExtent l="19050" t="19050" r="15240" b="17780"/>
+            <wp:docPr id="22" name="Picture 22"/>
+            <wp:cNvGraphicFramePr>
+              <a:graphicFrameLocks xmlns:a="http://schemas.openxmlformats.org/drawingml/2006/main" noChangeAspect="1"/>
+            </wp:cNvGraphicFramePr>
+            <a:graphic xmlns:a="http://schemas.openxmlformats.org/drawingml/2006/main">
+              <a:graphicData uri="http://schemas.openxmlformats.org/drawingml/2006/picture">
+                <pic:pic xmlns:pic="http://schemas.openxmlformats.org/drawingml/2006/picture">
+                  <pic:nvPicPr>
+                    <pic:cNvPr id="1" name=""/>
+                    <pic:cNvPicPr/>
+                  </pic:nvPicPr>
+                  <pic:blipFill>
+                    <a:blip r:embed="rId16"/>
+                    <a:stretch>
+                      <a:fillRect/>
+                    </a:stretch>
+                  </pic:blipFill>
+                  <pic:spPr>
+                    <a:xfrm>
+                      <a:off x="0" y="0"/>
+                      <a:ext cx="3338074" cy="3240000"/>
+                    </a:xfrm>
+                    <a:prstGeom prst="rect">
+                      <a:avLst/>
+                    </a:prstGeom>
+                    <a:ln>
+                      <a:solidFill>
+                        <a:schemeClr val="tx1"/>
+                      </a:solidFill>
+                    </a:ln>
+                  </pic:spPr>
+                </pic:pic>
+              </a:graphicData>
+            </a:graphic>
+          </wp:inline>
+        </w:drawing>
+      </w:r>
+      <w:r>
+        <w:rPr>
+          <w:rFonts w:ascii="Times New Roman" w:hAnsi="Times New Roman" w:cs="Times New Roman"/>
+          <w:bCs/>
+          <w:sz w:val="24"/>
+          <w:lang w:val="tr-TR"/>
+        </w:rPr>
+        <w:br/>
+      </w:r>
+      <w:r>
+        <w:rPr>
+          <w:rFonts w:ascii="Times New Roman" w:hAnsi="Times New Roman" w:cs="Times New Roman"/>
+          <w:bCs/>
+          <w:sz w:val="24"/>
+          <w:lang w:val="tr-TR"/>
+        </w:rPr>
+        <w:t>Bozucu etkisinde integral</w:t>
+      </w:r>
+      <w:r>
+        <w:rPr>
+          <w:rFonts w:ascii="Times New Roman" w:hAnsi="Times New Roman" w:cs="Times New Roman"/>
+          <w:bCs/>
+          <w:sz w:val="24"/>
+          <w:lang w:val="tr-TR"/>
+        </w:rPr>
+        <w:t>li</w:t>
+      </w:r>
+      <w:r>
+        <w:rPr>
+          <w:rFonts w:ascii="Times New Roman" w:hAnsi="Times New Roman" w:cs="Times New Roman"/>
+          <w:bCs/>
+          <w:sz w:val="24"/>
+          <w:lang w:val="tr-TR"/>
+        </w:rPr>
+        <w:t xml:space="preserve"> kontrolcü cevabı.</w:t>
+      </w:r>
+      <w:r>
+        <w:rPr>
+          <w:rFonts w:ascii="Times New Roman" w:hAnsi="Times New Roman" w:cs="Times New Roman"/>
+          <w:bCs/>
+          <w:sz w:val="24"/>
+          <w:lang w:val="tr-TR"/>
+        </w:rPr>
+        <w:br/>
+      </w:r>
+      <m:oMathPara>
+        <m:oMath>
+          <m:sSub>
+            <m:sSubPr>
+              <m:ctrlPr>
+                <w:rPr>
+                  <w:rFonts w:ascii="Cambria Math" w:hAnsi="Cambria Math" w:cs="Times New Roman"/>
+                  <w:bCs/>
+                  <w:i/>
+                  <w:sz w:val="24"/>
+                  <w:lang w:val="tr-TR"/>
+                </w:rPr>
+              </m:ctrlPr>
+            </m:sSubPr>
+            <m:e>
+              <m:acc>
+                <m:accPr>
+                  <m:ctrlPr>
+                    <w:rPr>
+                      <w:rFonts w:ascii="Cambria Math" w:hAnsi="Cambria Math" w:cs="Times New Roman"/>
+                      <w:bCs/>
+                      <w:i/>
+                      <w:sz w:val="24"/>
+                      <w:lang w:val="tr-TR"/>
+                    </w:rPr>
+                  </m:ctrlPr>
+                </m:accPr>
+                <m:e>
+                  <m:r>
+                    <w:rPr>
+                      <w:rFonts w:ascii="Cambria Math" w:hAnsi="Cambria Math" w:cs="Times New Roman"/>
+                      <w:sz w:val="24"/>
+                      <w:lang w:val="tr-TR"/>
+                    </w:rPr>
+                    <m:t>θ</m:t>
+                  </m:r>
+                </m:e>
+              </m:acc>
+            </m:e>
+            <m:sub>
+              <m:r>
+                <w:rPr>
+                  <w:rFonts w:ascii="Cambria Math" w:hAnsi="Cambria Math" w:cs="Times New Roman"/>
+                  <w:sz w:val="24"/>
+                  <w:lang w:val="tr-TR"/>
+                </w:rPr>
+                <m:t>0</m:t>
+              </m:r>
+            </m:sub>
+          </m:sSub>
+          <m:r>
+            <w:rPr>
+              <w:rFonts w:ascii="Cambria Math" w:hAnsi="Cambria Math" w:cs="Times New Roman"/>
+              <w:sz w:val="24"/>
+              <w:lang w:val="tr-TR"/>
+            </w:rPr>
+            <m:t>=</m:t>
+          </m:r>
+          <m:d>
+            <m:dPr>
+              <m:begChr m:val="["/>
+              <m:endChr m:val="]"/>
+              <m:ctrlPr>
+                <w:rPr>
+                  <w:rFonts w:ascii="Cambria Math" w:hAnsi="Cambria Math" w:cs="Times New Roman"/>
+                  <w:bCs/>
+                  <w:i/>
+                  <w:sz w:val="24"/>
+                  <w:lang w:val="tr-TR"/>
+                </w:rPr>
+              </m:ctrlPr>
+            </m:dPr>
+            <m:e>
+              <m:r>
+                <w:rPr>
+                  <w:rFonts w:ascii="Cambria Math" w:hAnsi="Cambria Math" w:cs="Times New Roman"/>
+                  <w:sz w:val="24"/>
+                  <w:lang w:val="tr-TR"/>
+                </w:rPr>
+                <m:t>0.5 0.6 0.7 0.8</m:t>
+              </m:r>
+            </m:e>
+          </m:d>
+          <m:r>
+            <w:rPr>
+              <w:rFonts w:ascii="Cambria Math" w:hAnsi="Cambria Math" w:cs="Times New Roman"/>
+              <w:sz w:val="24"/>
+              <w:lang w:val="tr-TR"/>
+            </w:rPr>
+            <m:t xml:space="preserve">,  </m:t>
+          </m:r>
+          <m:sSub>
+            <m:sSubPr>
+              <m:ctrlPr>
+                <w:rPr>
+                  <w:rFonts w:ascii="Cambria Math" w:hAnsi="Cambria Math" w:cs="Times New Roman"/>
+                  <w:bCs/>
+                  <w:i/>
+                  <w:sz w:val="24"/>
+                  <w:lang w:val="tr-TR"/>
+                </w:rPr>
+              </m:ctrlPr>
+            </m:sSubPr>
+            <m:e>
+              <m:r>
+                <w:rPr>
+                  <w:rFonts w:ascii="Cambria Math" w:hAnsi="Cambria Math" w:cs="Times New Roman"/>
+                  <w:sz w:val="24"/>
+                  <w:lang w:val="tr-TR"/>
+                </w:rPr>
+                <m:t>P</m:t>
+              </m:r>
+            </m:e>
+            <m:sub>
+              <m:r>
+                <w:rPr>
+                  <w:rFonts w:ascii="Cambria Math" w:hAnsi="Cambria Math" w:cs="Times New Roman"/>
+                  <w:sz w:val="24"/>
+                  <w:lang w:val="tr-TR"/>
+                </w:rPr>
+                <m:t>0</m:t>
+              </m:r>
+            </m:sub>
+          </m:sSub>
+          <m:r>
+            <w:rPr>
+              <w:rFonts w:ascii="Cambria Math" w:hAnsi="Cambria Math" w:cs="Times New Roman"/>
+              <w:sz w:val="24"/>
+              <w:lang w:val="tr-TR"/>
+            </w:rPr>
+            <m:t>=1000I,  λ=1</m:t>
+          </m:r>
+        </m:oMath>
+      </m:oMathPara>
+    </w:p>
+    <w:p>
+      <w:pPr>
+        <w:rPr>
+          <w:rFonts w:ascii="Times New Roman" w:hAnsi="Times New Roman" w:cs="Times New Roman"/>
+          <w:bCs/>
+          <w:sz w:val="24"/>
+          <w:lang w:val="tr-TR"/>
+        </w:rPr>
+      </w:pPr>
+      <w:r>
+        <w:rPr>
+          <w:rFonts w:ascii="Times New Roman" w:eastAsiaTheme="minorEastAsia" w:hAnsi="Times New Roman" w:cs="Times New Roman"/>
+          <w:bCs/>
+          <w:sz w:val="24"/>
+          <w:lang w:val="tr-TR"/>
+        </w:rPr>
+        <w:t>Sisteme 45. Saniyede basamak sinyali olarak bozucu verilmiştir. İntegralsiz kontrolcünün bozucu verildikten sonra sabit bir hataya sahip olduğu gözlemlenirken, integralli kontrolcünün bozucu etkisini sıfırlayabildiği gözlenmlenmiştir.</w:t>
+      </w:r>
     </w:p>
     <w:sectPr>
       <w:pgSz w:w="12240" w:h="15840"/>
@@ -8801,7 +11281,7 @@
 </file>
 
 <file path=word/numbering.xml><?xml version="1.0" encoding="utf-8"?>
-<w:numbering xmlns:wpc="http://schemas.microsoft.com/office/word/2010/wordprocessingCanvas" xmlns:cx="http://schemas.microsoft.com/office/drawing/2014/chartex" xmlns:cx1="http://schemas.microsoft.com/office/drawing/2015/9/8/chartex" xmlns:cx2="http://schemas.microsoft.com/office/drawing/2015/10/21/chartex" xmlns:cx3="http://schemas.microsoft.com/office/drawing/2016/5/9/chartex" xmlns:cx4="http://schemas.microsoft.com/office/drawing/2016/5/10/chartex" xmlns:cx5="http://schemas.microsoft.com/office/drawing/2016/5/11/chartex" xmlns:cx6="http://schemas.microsoft.com/office/drawing/2016/5/12/chartex" xmlns:cx7="http://schemas.microsoft.com/office/drawing/2016/5/13/chartex" xmlns:cx8="http://schemas.microsoft.com/office/drawing/2016/5/14/chartex" xmlns:mc="http://schemas.openxmlformats.org/markup-compatibility/2006" xmlns:aink="http://schemas.microsoft.com/office/drawing/2016/ink" xmlns:am3d="http://schemas.microsoft.com/office/drawing/2017/model3d" xmlns:o="urn:schemas-microsoft-com:office:office" xmlns:r="http://schemas.openxmlformats.org/officeDocument/2006/relationships" xmlns:m="http://schemas.openxmlformats.org/officeDocument/2006/math" xmlns:v="urn:schemas-microsoft-com:vml" xmlns:wp14="http://schemas.microsoft.com/office/word/2010/wordprocessingDrawing" xmlns:wp="http://schemas.openxmlformats.org/drawingml/2006/wordprocessingDrawing" xmlns:w10="urn:schemas-microsoft-com:office:word" xmlns:w="http://schemas.openxmlformats.org/wordprocessingml/2006/main" xmlns:w14="http://schemas.microsoft.com/office/word/2010/wordml" xmlns:w15="http://schemas.microsoft.com/office/word/2012/wordml" xmlns:w16cex="http://schemas.microsoft.com/office/word/2018/wordml/cex" xmlns:w16cid="http://schemas.microsoft.com/office/word/2016/wordml/cid" xmlns:w16="http://schemas.microsoft.com/office/word/2018/wordml" xmlns:w16sdtdh="http://schemas.microsoft.com/office/word/2020/wordml/sdtdatahash" xmlns:w16se="http://schemas.microsoft.com/office/word/2015/wordml/symex" xmlns:wpg="http://schemas.microsoft.com/office/word/2010/wordprocessingGroup" xmlns:wpi="http://schemas.microsoft.com/office/word/2010/wordprocessingInk" xmlns:wne="http://schemas.microsoft.com/office/word/2006/wordml" xmlns:wps="http://schemas.microsoft.com/office/word/2010/wordprocessingShape" mc:Ignorable="w14 w15 w16se w16cid w16 w16cex w16sdtdh wp14">
+<w:numbering xmlns:wpc="http://schemas.microsoft.com/office/word/2010/wordprocessingCanvas" xmlns:cx="http://schemas.microsoft.com/office/drawing/2014/chartex" xmlns:cx1="http://schemas.microsoft.com/office/drawing/2015/9/8/chartex" xmlns:mc="http://schemas.openxmlformats.org/markup-compatibility/2006" xmlns:o="urn:schemas-microsoft-com:office:office" xmlns:r="http://schemas.openxmlformats.org/officeDocument/2006/relationships" xmlns:m="http://schemas.openxmlformats.org/officeDocument/2006/math" xmlns:v="urn:schemas-microsoft-com:vml" xmlns:wp14="http://schemas.microsoft.com/office/word/2010/wordprocessingDrawing" xmlns:wp="http://schemas.openxmlformats.org/drawingml/2006/wordprocessingDrawing" xmlns:w10="urn:schemas-microsoft-com:office:word" xmlns:w="http://schemas.openxmlformats.org/wordprocessingml/2006/main" xmlns:w14="http://schemas.microsoft.com/office/word/2010/wordml" xmlns:w15="http://schemas.microsoft.com/office/word/2012/wordml" xmlns:w16se="http://schemas.microsoft.com/office/word/2015/wordml/symex" xmlns:wpg="http://schemas.microsoft.com/office/word/2010/wordprocessingGroup" xmlns:wpi="http://schemas.microsoft.com/office/word/2010/wordprocessingInk" xmlns:wne="http://schemas.microsoft.com/office/word/2006/wordml" xmlns:wps="http://schemas.microsoft.com/office/word/2010/wordprocessingShape" mc:Ignorable="w14 w15 w16se wp14">
   <w:abstractNum w:abstractNumId="0" w15:restartNumberingAfterBreak="0">
     <w:nsid w:val="0D1F17C8"/>
     <w:multiLevelType w:val="hybridMultilevel"/>
@@ -9622,7 +12102,7 @@
 </file>
 
 <file path=word/styles.xml><?xml version="1.0" encoding="utf-8"?>
-<w:styles xmlns:mc="http://schemas.openxmlformats.org/markup-compatibility/2006" xmlns:r="http://schemas.openxmlformats.org/officeDocument/2006/relationships" xmlns:w="http://schemas.openxmlformats.org/wordprocessingml/2006/main" xmlns:w14="http://schemas.microsoft.com/office/word/2010/wordml" xmlns:w15="http://schemas.microsoft.com/office/word/2012/wordml" xmlns:w16cex="http://schemas.microsoft.com/office/word/2018/wordml/cex" xmlns:w16cid="http://schemas.microsoft.com/office/word/2016/wordml/cid" xmlns:w16="http://schemas.microsoft.com/office/word/2018/wordml" xmlns:w16sdtdh="http://schemas.microsoft.com/office/word/2020/wordml/sdtdatahash" xmlns:w16se="http://schemas.microsoft.com/office/word/2015/wordml/symex" mc:Ignorable="w14 w15 w16se w16cid w16 w16cex w16sdtdh">
+<w:styles xmlns:mc="http://schemas.openxmlformats.org/markup-compatibility/2006" xmlns:r="http://schemas.openxmlformats.org/officeDocument/2006/relationships" xmlns:w="http://schemas.openxmlformats.org/wordprocessingml/2006/main" xmlns:w14="http://schemas.microsoft.com/office/word/2010/wordml" xmlns:w15="http://schemas.microsoft.com/office/word/2012/wordml" xmlns:w16se="http://schemas.microsoft.com/office/word/2015/wordml/symex" mc:Ignorable="w14 w15 w16se">
   <w:docDefaults>
     <w:rPrDefault>
       <w:rPr>
@@ -9638,7 +12118,7 @@
       </w:pPr>
     </w:pPrDefault>
   </w:docDefaults>
-  <w:latentStyles w:defLockedState="0" w:defUIPriority="99" w:defSemiHidden="0" w:defUnhideWhenUsed="0" w:defQFormat="0" w:count="376">
+  <w:latentStyles w:defLockedState="0" w:defUIPriority="99" w:defSemiHidden="0" w:defUnhideWhenUsed="0" w:defQFormat="0" w:count="371">
     <w:lsdException w:name="Normal" w:uiPriority="0" w:qFormat="1"/>
     <w:lsdException w:name="heading 1" w:uiPriority="9" w:qFormat="1"/>
     <w:lsdException w:name="heading 2" w:semiHidden="1" w:uiPriority="9" w:unhideWhenUsed="1" w:qFormat="1"/>
@@ -10010,25 +12490,20 @@
     <w:lsdException w:name="List Table 5 Dark Accent 6" w:uiPriority="50"/>
     <w:lsdException w:name="List Table 6 Colorful Accent 6" w:uiPriority="51"/>
     <w:lsdException w:name="List Table 7 Colorful Accent 6" w:uiPriority="52"/>
-    <w:lsdException w:name="Mention" w:semiHidden="1" w:unhideWhenUsed="1"/>
-    <w:lsdException w:name="Smart Hyperlink" w:semiHidden="1" w:unhideWhenUsed="1"/>
-    <w:lsdException w:name="Hashtag" w:semiHidden="1" w:unhideWhenUsed="1"/>
-    <w:lsdException w:name="Unresolved Mention" w:semiHidden="1" w:unhideWhenUsed="1"/>
-    <w:lsdException w:name="Smart Link" w:semiHidden="1" w:unhideWhenUsed="1"/>
   </w:latentStyles>
   <w:style w:type="paragraph" w:default="1" w:styleId="Normal">
     <w:name w:val="Normal"/>
     <w:qFormat/>
-    <w:rsid w:val="007B7FD4"/>
+    <w:rsid w:val="002456BE"/>
     <w:pPr>
       <w:spacing w:line="256" w:lineRule="auto"/>
     </w:pPr>
   </w:style>
-  <w:style w:type="paragraph" w:styleId="Balk2">
+  <w:style w:type="paragraph" w:styleId="Heading2">
     <w:name w:val="heading 2"/>
     <w:basedOn w:val="Normal"/>
     <w:next w:val="Normal"/>
-    <w:link w:val="Balk2Char"/>
+    <w:link w:val="Heading2Char"/>
     <w:uiPriority w:val="9"/>
     <w:unhideWhenUsed/>
     <w:qFormat/>
@@ -10046,13 +12521,13 @@
       <w:szCs w:val="26"/>
     </w:rPr>
   </w:style>
-  <w:style w:type="character" w:default="1" w:styleId="VarsaylanParagrafYazTipi">
+  <w:style w:type="character" w:default="1" w:styleId="DefaultParagraphFont">
     <w:name w:val="Default Paragraph Font"/>
     <w:uiPriority w:val="1"/>
     <w:semiHidden/>
     <w:unhideWhenUsed/>
   </w:style>
-  <w:style w:type="table" w:default="1" w:styleId="NormalTablo">
+  <w:style w:type="table" w:default="1" w:styleId="TableNormal">
     <w:name w:val="Normal Table"/>
     <w:uiPriority w:val="99"/>
     <w:semiHidden/>
@@ -10067,13 +12542,13 @@
       </w:tblCellMar>
     </w:tblPr>
   </w:style>
-  <w:style w:type="numbering" w:default="1" w:styleId="ListeYok">
+  <w:style w:type="numbering" w:default="1" w:styleId="NoList">
     <w:name w:val="No List"/>
     <w:uiPriority w:val="99"/>
     <w:semiHidden/>
     <w:unhideWhenUsed/>
   </w:style>
-  <w:style w:type="paragraph" w:styleId="ListeParagraf">
+  <w:style w:type="paragraph" w:styleId="ListParagraph">
     <w:name w:val="List Paragraph"/>
     <w:basedOn w:val="Normal"/>
     <w:uiPriority w:val="34"/>
@@ -10111,7 +12586,7 @@
   </w:style>
   <w:style w:type="character" w:customStyle="1" w:styleId="SubsectionTitleCharChar">
     <w:name w:val="Subsection Title Char Char"/>
-    <w:basedOn w:val="VarsaylanParagrafYazTipi"/>
+    <w:basedOn w:val="DefaultParagraphFont"/>
     <w:link w:val="SubsectionTitle"/>
     <w:rsid w:val="00DA33E7"/>
     <w:rPr>
@@ -10162,7 +12637,7 @@
   </w:style>
   <w:style w:type="character" w:customStyle="1" w:styleId="Style10ptJustifiedChar">
     <w:name w:val="Style 10 pt Justified Char"/>
-    <w:basedOn w:val="VarsaylanParagrafYazTipi"/>
+    <w:basedOn w:val="DefaultParagraphFont"/>
     <w:link w:val="Style10ptJustified"/>
     <w:rsid w:val="003C0414"/>
     <w:rPr>
@@ -10173,7 +12648,7 @@
       <w:lang w:val="en-GB"/>
     </w:rPr>
   </w:style>
-  <w:style w:type="paragraph" w:styleId="ResimYazs">
+  <w:style w:type="paragraph" w:styleId="Caption">
     <w:name w:val="caption"/>
     <w:basedOn w:val="Normal"/>
     <w:next w:val="Normal"/>
@@ -10190,9 +12665,9 @@
       <w:lang w:val="en-GB"/>
     </w:rPr>
   </w:style>
-  <w:style w:type="table" w:styleId="TabloKlavuzu">
+  <w:style w:type="table" w:styleId="TableGrid">
     <w:name w:val="Table Grid"/>
-    <w:basedOn w:val="NormalTablo"/>
+    <w:basedOn w:val="TableNormal"/>
     <w:uiPriority w:val="39"/>
     <w:rsid w:val="00AA32B5"/>
     <w:pPr>
@@ -10209,10 +12684,10 @@
       </w:tblBorders>
     </w:tblPr>
   </w:style>
-  <w:style w:type="character" w:customStyle="1" w:styleId="Balk2Char">
-    <w:name w:val="Başlık 2 Char"/>
-    <w:basedOn w:val="VarsaylanParagrafYazTipi"/>
-    <w:link w:val="Balk2"/>
+  <w:style w:type="character" w:customStyle="1" w:styleId="Heading2Char">
+    <w:name w:val="Heading 2 Char"/>
+    <w:basedOn w:val="DefaultParagraphFont"/>
+    <w:link w:val="Heading2"/>
     <w:uiPriority w:val="9"/>
     <w:rsid w:val="00DE5D7B"/>
     <w:rPr>
@@ -10239,9 +12714,9 @@
       <w:lang w:val="tr-TR" w:eastAsia="tr-TR"/>
     </w:rPr>
   </w:style>
-  <w:style w:type="character" w:styleId="YerTutucuMetni">
+  <w:style w:type="character" w:styleId="PlaceholderText">
     <w:name w:val="Placeholder Text"/>
-    <w:basedOn w:val="VarsaylanParagrafYazTipi"/>
+    <w:basedOn w:val="DefaultParagraphFont"/>
     <w:uiPriority w:val="99"/>
     <w:semiHidden/>
     <w:rsid w:val="002E5D3D"/>
@@ -10518,7 +12993,7 @@
 </file>
 
 <file path=customXml/itemProps1.xml><?xml version="1.0" encoding="utf-8"?>
-<ds:datastoreItem xmlns:ds="http://schemas.openxmlformats.org/officeDocument/2006/customXml" ds:itemID="{81359C7D-EF4F-4F03-ABC6-7287F993C818}">
+<ds:datastoreItem xmlns:ds="http://schemas.openxmlformats.org/officeDocument/2006/customXml" ds:itemID="{2DB64226-8CE8-4081-970C-A5F5A57282EA}">
   <ds:schemaRefs>
     <ds:schemaRef ds:uri="http://schemas.openxmlformats.org/officeDocument/2006/bibliography"/>
   </ds:schemaRefs>

</xml_diff>